<commit_message>
Added References.txt for tracking Updated Literature Review
</commit_message>
<xml_diff>
--- a/Docs/Dissertation.docx
+++ b/Docs/Dissertation.docx
@@ -152,6 +152,9 @@
     <w:p>
       <w:pPr>
         <w:pStyle w:val="TOC1"/>
+        <w:tabs>
+          <w:tab w:val="right" w:leader="dot" w:pos="7831"/>
+        </w:tabs>
         <w:rPr>
           <w:rFonts w:asciiTheme="minorHAnsi" w:eastAsiaTheme="minorEastAsia" w:hAnsiTheme="minorHAnsi" w:cstheme="minorBidi"/>
           <w:noProof/>
@@ -171,7 +174,7 @@
       <w:r>
         <w:fldChar w:fldCharType="separate"/>
       </w:r>
-      <w:hyperlink w:anchor="_Toc140066329" w:history="1">
+      <w:hyperlink w:anchor="_Toc140494991" w:history="1">
         <w:r>
           <w:rPr>
             <w:rStyle w:val="Hyperlink"/>
@@ -198,7 +201,7 @@
             <w:noProof/>
             <w:webHidden/>
           </w:rPr>
-          <w:instrText xml:space="preserve"> PAGEREF _Toc140066329 \h </w:instrText>
+          <w:instrText xml:space="preserve"> PAGEREF _Toc140494991 \h </w:instrText>
         </w:r>
         <w:r>
           <w:rPr>
@@ -232,6 +235,9 @@
     <w:p>
       <w:pPr>
         <w:pStyle w:val="TOC1"/>
+        <w:tabs>
+          <w:tab w:val="right" w:leader="dot" w:pos="7831"/>
+        </w:tabs>
         <w:rPr>
           <w:rFonts w:asciiTheme="minorHAnsi" w:eastAsiaTheme="minorEastAsia" w:hAnsiTheme="minorHAnsi" w:cstheme="minorBidi"/>
           <w:noProof/>
@@ -242,7 +248,7 @@
           <w14:ligatures w14:val="standardContextual"/>
         </w:rPr>
       </w:pPr>
-      <w:hyperlink w:anchor="_Toc140066330" w:history="1">
+      <w:hyperlink w:anchor="_Toc140494992" w:history="1">
         <w:r>
           <w:rPr>
             <w:rStyle w:val="Hyperlink"/>
@@ -269,7 +275,7 @@
             <w:noProof/>
             <w:webHidden/>
           </w:rPr>
-          <w:instrText xml:space="preserve"> PAGEREF _Toc140066330 \h </w:instrText>
+          <w:instrText xml:space="preserve"> PAGEREF _Toc140494992 \h </w:instrText>
         </w:r>
         <w:r>
           <w:rPr>
@@ -303,6 +309,9 @@
     <w:p>
       <w:pPr>
         <w:pStyle w:val="TOC1"/>
+        <w:tabs>
+          <w:tab w:val="right" w:leader="dot" w:pos="7831"/>
+        </w:tabs>
         <w:rPr>
           <w:rFonts w:asciiTheme="minorHAnsi" w:eastAsiaTheme="minorEastAsia" w:hAnsiTheme="minorHAnsi" w:cstheme="minorBidi"/>
           <w:noProof/>
@@ -313,7 +322,7 @@
           <w14:ligatures w14:val="standardContextual"/>
         </w:rPr>
       </w:pPr>
-      <w:hyperlink w:anchor="_Toc140066331" w:history="1">
+      <w:hyperlink w:anchor="_Toc140494993" w:history="1">
         <w:r>
           <w:rPr>
             <w:rStyle w:val="Hyperlink"/>
@@ -340,7 +349,7 @@
             <w:noProof/>
             <w:webHidden/>
           </w:rPr>
-          <w:instrText xml:space="preserve"> PAGEREF _Toc140066331 \h </w:instrText>
+          <w:instrText xml:space="preserve"> PAGEREF _Toc140494993 \h </w:instrText>
         </w:r>
         <w:r>
           <w:rPr>
@@ -374,6 +383,9 @@
     <w:p>
       <w:pPr>
         <w:pStyle w:val="TOC1"/>
+        <w:tabs>
+          <w:tab w:val="right" w:leader="dot" w:pos="7831"/>
+        </w:tabs>
         <w:rPr>
           <w:rFonts w:asciiTheme="minorHAnsi" w:eastAsiaTheme="minorEastAsia" w:hAnsiTheme="minorHAnsi" w:cstheme="minorBidi"/>
           <w:noProof/>
@@ -384,7 +396,7 @@
           <w14:ligatures w14:val="standardContextual"/>
         </w:rPr>
       </w:pPr>
-      <w:hyperlink w:anchor="_Toc140066332" w:history="1">
+      <w:hyperlink w:anchor="_Toc140494994" w:history="1">
         <w:r>
           <w:rPr>
             <w:rStyle w:val="Hyperlink"/>
@@ -411,7 +423,7 @@
             <w:noProof/>
             <w:webHidden/>
           </w:rPr>
-          <w:instrText xml:space="preserve"> PAGEREF _Toc140066332 \h </w:instrText>
+          <w:instrText xml:space="preserve"> PAGEREF _Toc140494994 \h </w:instrText>
         </w:r>
         <w:r>
           <w:rPr>
@@ -445,6 +457,9 @@
     <w:p>
       <w:pPr>
         <w:pStyle w:val="TOC1"/>
+        <w:tabs>
+          <w:tab w:val="right" w:leader="dot" w:pos="7831"/>
+        </w:tabs>
         <w:rPr>
           <w:rFonts w:asciiTheme="minorHAnsi" w:eastAsiaTheme="minorEastAsia" w:hAnsiTheme="minorHAnsi" w:cstheme="minorBidi"/>
           <w:noProof/>
@@ -455,7 +470,7 @@
           <w14:ligatures w14:val="standardContextual"/>
         </w:rPr>
       </w:pPr>
-      <w:hyperlink w:anchor="_Toc140066333" w:history="1">
+      <w:hyperlink w:anchor="_Toc140494995" w:history="1">
         <w:r>
           <w:rPr>
             <w:rStyle w:val="Hyperlink"/>
@@ -482,7 +497,7 @@
             <w:noProof/>
             <w:webHidden/>
           </w:rPr>
-          <w:instrText xml:space="preserve"> PAGEREF _Toc140066333 \h </w:instrText>
+          <w:instrText xml:space="preserve"> PAGEREF _Toc140494995 \h </w:instrText>
         </w:r>
         <w:r>
           <w:rPr>
@@ -516,6 +531,9 @@
     <w:p>
       <w:pPr>
         <w:pStyle w:val="TOC1"/>
+        <w:tabs>
+          <w:tab w:val="right" w:leader="dot" w:pos="7831"/>
+        </w:tabs>
         <w:rPr>
           <w:rFonts w:asciiTheme="minorHAnsi" w:eastAsiaTheme="minorEastAsia" w:hAnsiTheme="minorHAnsi" w:cstheme="minorBidi"/>
           <w:noProof/>
@@ -526,7 +544,7 @@
           <w14:ligatures w14:val="standardContextual"/>
         </w:rPr>
       </w:pPr>
-      <w:hyperlink w:anchor="_Toc140066334" w:history="1">
+      <w:hyperlink w:anchor="_Toc140494996" w:history="1">
         <w:r>
           <w:rPr>
             <w:rStyle w:val="Hyperlink"/>
@@ -553,7 +571,7 @@
             <w:noProof/>
             <w:webHidden/>
           </w:rPr>
-          <w:instrText xml:space="preserve"> PAGEREF _Toc140066334 \h </w:instrText>
+          <w:instrText xml:space="preserve"> PAGEREF _Toc140494996 \h </w:instrText>
         </w:r>
         <w:r>
           <w:rPr>
@@ -587,6 +605,9 @@
     <w:p>
       <w:pPr>
         <w:pStyle w:val="TOC1"/>
+        <w:tabs>
+          <w:tab w:val="right" w:leader="dot" w:pos="7831"/>
+        </w:tabs>
         <w:rPr>
           <w:rFonts w:asciiTheme="minorHAnsi" w:eastAsiaTheme="minorEastAsia" w:hAnsiTheme="minorHAnsi" w:cstheme="minorBidi"/>
           <w:noProof/>
@@ -597,7 +618,7 @@
           <w14:ligatures w14:val="standardContextual"/>
         </w:rPr>
       </w:pPr>
-      <w:hyperlink w:anchor="_Toc140066335" w:history="1">
+      <w:hyperlink w:anchor="_Toc140494997" w:history="1">
         <w:r>
           <w:rPr>
             <w:rStyle w:val="Hyperlink"/>
@@ -624,7 +645,7 @@
             <w:noProof/>
             <w:webHidden/>
           </w:rPr>
-          <w:instrText xml:space="preserve"> PAGEREF _Toc140066335 \h </w:instrText>
+          <w:instrText xml:space="preserve"> PAGEREF _Toc140494997 \h </w:instrText>
         </w:r>
         <w:r>
           <w:rPr>
@@ -644,7 +665,7 @@
             <w:noProof/>
             <w:webHidden/>
           </w:rPr>
-          <w:t>2</w:t>
+          <w:t>3</w:t>
         </w:r>
         <w:r>
           <w:rPr>
@@ -658,396 +679,9 @@
     <w:p>
       <w:pPr>
         <w:pStyle w:val="TOC2"/>
-        <w:rPr>
-          <w:noProof/>
-        </w:rPr>
-      </w:pPr>
-      <w:hyperlink w:anchor="_Toc140066336" w:history="1">
-        <w:r>
-          <w:rPr>
-            <w:rStyle w:val="Hyperlink"/>
-            <w:noProof/>
-          </w:rPr>
-          <w:t>Cyber-Scams</w:t>
-        </w:r>
-        <w:r>
-          <w:rPr>
-            <w:noProof/>
-            <w:webHidden/>
-          </w:rPr>
-          <w:tab/>
-        </w:r>
-        <w:r>
-          <w:rPr>
-            <w:noProof/>
-            <w:webHidden/>
-          </w:rPr>
-          <w:fldChar w:fldCharType="begin"/>
-        </w:r>
-        <w:r>
-          <w:rPr>
-            <w:noProof/>
-            <w:webHidden/>
-          </w:rPr>
-          <w:instrText xml:space="preserve"> PAGEREF _Toc140066336 \h </w:instrText>
-        </w:r>
-        <w:r>
-          <w:rPr>
-            <w:noProof/>
-            <w:webHidden/>
-          </w:rPr>
-        </w:r>
-        <w:r>
-          <w:rPr>
-            <w:noProof/>
-            <w:webHidden/>
-          </w:rPr>
-          <w:fldChar w:fldCharType="separate"/>
-        </w:r>
-        <w:r>
-          <w:rPr>
-            <w:noProof/>
-            <w:webHidden/>
-          </w:rPr>
-          <w:t>2</w:t>
-        </w:r>
-        <w:r>
-          <w:rPr>
-            <w:noProof/>
-            <w:webHidden/>
-          </w:rPr>
-          <w:fldChar w:fldCharType="end"/>
-        </w:r>
-      </w:hyperlink>
-    </w:p>
-    <w:p>
-      <w:pPr>
-        <w:pStyle w:val="TOC2"/>
-        <w:rPr>
-          <w:noProof/>
-        </w:rPr>
-      </w:pPr>
-      <w:hyperlink w:anchor="_Toc140066337" w:history="1">
-        <w:r>
-          <w:rPr>
-            <w:rStyle w:val="Hyperlink"/>
-            <w:noProof/>
-          </w:rPr>
-          <w:t>Romance Scams</w:t>
-        </w:r>
-        <w:r>
-          <w:rPr>
-            <w:noProof/>
-            <w:webHidden/>
-          </w:rPr>
-          <w:tab/>
-        </w:r>
-        <w:r>
-          <w:rPr>
-            <w:noProof/>
-            <w:webHidden/>
-          </w:rPr>
-          <w:fldChar w:fldCharType="begin"/>
-        </w:r>
-        <w:r>
-          <w:rPr>
-            <w:noProof/>
-            <w:webHidden/>
-          </w:rPr>
-          <w:instrText xml:space="preserve"> PAGEREF _Toc140066337 \h </w:instrText>
-        </w:r>
-        <w:r>
-          <w:rPr>
-            <w:noProof/>
-            <w:webHidden/>
-          </w:rPr>
-        </w:r>
-        <w:r>
-          <w:rPr>
-            <w:noProof/>
-            <w:webHidden/>
-          </w:rPr>
-          <w:fldChar w:fldCharType="separate"/>
-        </w:r>
-        <w:r>
-          <w:rPr>
-            <w:noProof/>
-            <w:webHidden/>
-          </w:rPr>
-          <w:t>3</w:t>
-        </w:r>
-        <w:r>
-          <w:rPr>
-            <w:noProof/>
-            <w:webHidden/>
-          </w:rPr>
-          <w:fldChar w:fldCharType="end"/>
-        </w:r>
-      </w:hyperlink>
-    </w:p>
-    <w:p>
-      <w:pPr>
-        <w:pStyle w:val="TOC2"/>
-        <w:rPr>
-          <w:noProof/>
-        </w:rPr>
-      </w:pPr>
-      <w:hyperlink w:anchor="_Toc140066338" w:history="1">
-        <w:r>
-          <w:rPr>
-            <w:rStyle w:val="Hyperlink"/>
-            <w:noProof/>
-          </w:rPr>
-          <w:t>Education</w:t>
-        </w:r>
-        <w:r>
-          <w:rPr>
-            <w:noProof/>
-            <w:webHidden/>
-          </w:rPr>
-          <w:tab/>
-        </w:r>
-        <w:r>
-          <w:rPr>
-            <w:noProof/>
-            <w:webHidden/>
-          </w:rPr>
-          <w:fldChar w:fldCharType="begin"/>
-        </w:r>
-        <w:r>
-          <w:rPr>
-            <w:noProof/>
-            <w:webHidden/>
-          </w:rPr>
-          <w:instrText xml:space="preserve"> PAGEREF _Toc140066338 \h </w:instrText>
-        </w:r>
-        <w:r>
-          <w:rPr>
-            <w:noProof/>
-            <w:webHidden/>
-          </w:rPr>
-        </w:r>
-        <w:r>
-          <w:rPr>
-            <w:noProof/>
-            <w:webHidden/>
-          </w:rPr>
-          <w:fldChar w:fldCharType="separate"/>
-        </w:r>
-        <w:r>
-          <w:rPr>
-            <w:noProof/>
-            <w:webHidden/>
-          </w:rPr>
-          <w:t>4</w:t>
-        </w:r>
-        <w:r>
-          <w:rPr>
-            <w:noProof/>
-            <w:webHidden/>
-          </w:rPr>
-          <w:fldChar w:fldCharType="end"/>
-        </w:r>
-      </w:hyperlink>
-    </w:p>
-    <w:p>
-      <w:pPr>
-        <w:pStyle w:val="TOC2"/>
-        <w:rPr>
-          <w:noProof/>
-        </w:rPr>
-      </w:pPr>
-      <w:hyperlink w:anchor="_Toc140066339" w:history="1">
-        <w:r>
-          <w:rPr>
-            <w:rStyle w:val="Hyperlink"/>
-            <w:noProof/>
-          </w:rPr>
-          <w:t>Serious Games</w:t>
-        </w:r>
-        <w:r>
-          <w:rPr>
-            <w:noProof/>
-            <w:webHidden/>
-          </w:rPr>
-          <w:tab/>
-        </w:r>
-        <w:r>
-          <w:rPr>
-            <w:noProof/>
-            <w:webHidden/>
-          </w:rPr>
-          <w:fldChar w:fldCharType="begin"/>
-        </w:r>
-        <w:r>
-          <w:rPr>
-            <w:noProof/>
-            <w:webHidden/>
-          </w:rPr>
-          <w:instrText xml:space="preserve"> PAGEREF _Toc140066339 \h </w:instrText>
-        </w:r>
-        <w:r>
-          <w:rPr>
-            <w:noProof/>
-            <w:webHidden/>
-          </w:rPr>
-        </w:r>
-        <w:r>
-          <w:rPr>
-            <w:noProof/>
-            <w:webHidden/>
-          </w:rPr>
-          <w:fldChar w:fldCharType="separate"/>
-        </w:r>
-        <w:r>
-          <w:rPr>
-            <w:noProof/>
-            <w:webHidden/>
-          </w:rPr>
-          <w:t>4</w:t>
-        </w:r>
-        <w:r>
-          <w:rPr>
-            <w:noProof/>
-            <w:webHidden/>
-          </w:rPr>
-          <w:fldChar w:fldCharType="end"/>
-        </w:r>
-      </w:hyperlink>
-    </w:p>
-    <w:p>
-      <w:pPr>
-        <w:pStyle w:val="TOC2"/>
-        <w:rPr>
-          <w:noProof/>
-        </w:rPr>
-      </w:pPr>
-      <w:hyperlink w:anchor="_Toc140066340" w:history="1">
-        <w:r>
-          <w:rPr>
-            <w:rStyle w:val="Hyperlink"/>
-            <w:noProof/>
-          </w:rPr>
-          <w:t>VR For Education</w:t>
-        </w:r>
-        <w:r>
-          <w:rPr>
-            <w:noProof/>
-            <w:webHidden/>
-          </w:rPr>
-          <w:tab/>
-        </w:r>
-        <w:r>
-          <w:rPr>
-            <w:noProof/>
-            <w:webHidden/>
-          </w:rPr>
-          <w:fldChar w:fldCharType="begin"/>
-        </w:r>
-        <w:r>
-          <w:rPr>
-            <w:noProof/>
-            <w:webHidden/>
-          </w:rPr>
-          <w:instrText xml:space="preserve"> PAGEREF _Toc140066340 \h </w:instrText>
-        </w:r>
-        <w:r>
-          <w:rPr>
-            <w:noProof/>
-            <w:webHidden/>
-          </w:rPr>
-        </w:r>
-        <w:r>
-          <w:rPr>
-            <w:noProof/>
-            <w:webHidden/>
-          </w:rPr>
-          <w:fldChar w:fldCharType="separate"/>
-        </w:r>
-        <w:r>
-          <w:rPr>
-            <w:noProof/>
-            <w:webHidden/>
-          </w:rPr>
-          <w:t>5</w:t>
-        </w:r>
-        <w:r>
-          <w:rPr>
-            <w:noProof/>
-            <w:webHidden/>
-          </w:rPr>
-          <w:fldChar w:fldCharType="end"/>
-        </w:r>
-      </w:hyperlink>
-    </w:p>
-    <w:p>
-      <w:pPr>
-        <w:pStyle w:val="TOC2"/>
-        <w:rPr>
-          <w:noProof/>
-        </w:rPr>
-      </w:pPr>
-      <w:hyperlink w:anchor="_Toc140066341" w:history="1">
-        <w:r>
-          <w:rPr>
-            <w:rStyle w:val="Hyperlink"/>
-            <w:noProof/>
-          </w:rPr>
-          <w:t>Unity and SteamVR</w:t>
-        </w:r>
-        <w:r>
-          <w:rPr>
-            <w:noProof/>
-            <w:webHidden/>
-          </w:rPr>
-          <w:tab/>
-        </w:r>
-        <w:r>
-          <w:rPr>
-            <w:noProof/>
-            <w:webHidden/>
-          </w:rPr>
-          <w:fldChar w:fldCharType="begin"/>
-        </w:r>
-        <w:r>
-          <w:rPr>
-            <w:noProof/>
-            <w:webHidden/>
-          </w:rPr>
-          <w:instrText xml:space="preserve"> PAGEREF _Toc140066341 \h </w:instrText>
-        </w:r>
-        <w:r>
-          <w:rPr>
-            <w:noProof/>
-            <w:webHidden/>
-          </w:rPr>
-        </w:r>
-        <w:r>
-          <w:rPr>
-            <w:noProof/>
-            <w:webHidden/>
-          </w:rPr>
-          <w:fldChar w:fldCharType="separate"/>
-        </w:r>
-        <w:r>
-          <w:rPr>
-            <w:noProof/>
-            <w:webHidden/>
-          </w:rPr>
-          <w:t>5</w:t>
-        </w:r>
-        <w:r>
-          <w:rPr>
-            <w:noProof/>
-            <w:webHidden/>
-          </w:rPr>
-          <w:fldChar w:fldCharType="end"/>
-        </w:r>
-      </w:hyperlink>
-    </w:p>
-    <w:p>
-      <w:pPr>
-        <w:pStyle w:val="TOC1"/>
+        <w:tabs>
+          <w:tab w:val="right" w:leader="dot" w:pos="7831"/>
+        </w:tabs>
         <w:rPr>
           <w:rFonts w:asciiTheme="minorHAnsi" w:eastAsiaTheme="minorEastAsia" w:hAnsiTheme="minorHAnsi" w:cstheme="minorBidi"/>
           <w:noProof/>
@@ -1058,13 +692,13 @@
           <w14:ligatures w14:val="standardContextual"/>
         </w:rPr>
       </w:pPr>
-      <w:hyperlink w:anchor="_Toc140066342" w:history="1">
+      <w:hyperlink w:anchor="_Toc140494998" w:history="1">
         <w:r>
           <w:rPr>
             <w:rStyle w:val="Hyperlink"/>
             <w:noProof/>
           </w:rPr>
-          <w:t>Chapter 3 Methodology</w:t>
+          <w:t>Cyber-Scams</w:t>
         </w:r>
         <w:r>
           <w:rPr>
@@ -1085,7 +719,7 @@
             <w:noProof/>
             <w:webHidden/>
           </w:rPr>
-          <w:instrText xml:space="preserve"> PAGEREF _Toc140066342 \h </w:instrText>
+          <w:instrText xml:space="preserve"> PAGEREF _Toc140494998 \h </w:instrText>
         </w:r>
         <w:r>
           <w:rPr>
@@ -1105,7 +739,7 @@
             <w:noProof/>
             <w:webHidden/>
           </w:rPr>
-          <w:t>6</w:t>
+          <w:t>3</w:t>
         </w:r>
         <w:r>
           <w:rPr>
@@ -1118,7 +752,10 @@
     </w:p>
     <w:p>
       <w:pPr>
-        <w:pStyle w:val="TOC1"/>
+        <w:pStyle w:val="TOC2"/>
+        <w:tabs>
+          <w:tab w:val="right" w:leader="dot" w:pos="7831"/>
+        </w:tabs>
         <w:rPr>
           <w:rFonts w:asciiTheme="minorHAnsi" w:eastAsiaTheme="minorEastAsia" w:hAnsiTheme="minorHAnsi" w:cstheme="minorBidi"/>
           <w:noProof/>
@@ -1129,13 +766,13 @@
           <w14:ligatures w14:val="standardContextual"/>
         </w:rPr>
       </w:pPr>
-      <w:hyperlink w:anchor="_Toc140066343" w:history="1">
+      <w:hyperlink w:anchor="_Toc140494999" w:history="1">
         <w:r>
           <w:rPr>
             <w:rStyle w:val="Hyperlink"/>
             <w:noProof/>
           </w:rPr>
-          <w:t>Chapter 4 Results</w:t>
+          <w:t>Romance Scams</w:t>
         </w:r>
         <w:r>
           <w:rPr>
@@ -1156,7 +793,7 @@
             <w:noProof/>
             <w:webHidden/>
           </w:rPr>
-          <w:instrText xml:space="preserve"> PAGEREF _Toc140066343 \h </w:instrText>
+          <w:instrText xml:space="preserve"> PAGEREF _Toc140494999 \h </w:instrText>
         </w:r>
         <w:r>
           <w:rPr>
@@ -1176,7 +813,7 @@
             <w:noProof/>
             <w:webHidden/>
           </w:rPr>
-          <w:t>7</w:t>
+          <w:t>3</w:t>
         </w:r>
         <w:r>
           <w:rPr>
@@ -1189,7 +826,10 @@
     </w:p>
     <w:p>
       <w:pPr>
-        <w:pStyle w:val="TOC1"/>
+        <w:pStyle w:val="TOC2"/>
+        <w:tabs>
+          <w:tab w:val="right" w:leader="dot" w:pos="7831"/>
+        </w:tabs>
         <w:rPr>
           <w:rFonts w:asciiTheme="minorHAnsi" w:eastAsiaTheme="minorEastAsia" w:hAnsiTheme="minorHAnsi" w:cstheme="minorBidi"/>
           <w:noProof/>
@@ -1200,13 +840,13 @@
           <w14:ligatures w14:val="standardContextual"/>
         </w:rPr>
       </w:pPr>
-      <w:hyperlink w:anchor="_Toc140066344" w:history="1">
+      <w:hyperlink w:anchor="_Toc140495000" w:history="1">
         <w:r>
           <w:rPr>
             <w:rStyle w:val="Hyperlink"/>
             <w:noProof/>
           </w:rPr>
-          <w:t>Chapter 5 Discussion</w:t>
+          <w:t>Education</w:t>
         </w:r>
         <w:r>
           <w:rPr>
@@ -1227,7 +867,7 @@
             <w:noProof/>
             <w:webHidden/>
           </w:rPr>
-          <w:instrText xml:space="preserve"> PAGEREF _Toc140066344 \h </w:instrText>
+          <w:instrText xml:space="preserve"> PAGEREF _Toc140495000 \h </w:instrText>
         </w:r>
         <w:r>
           <w:rPr>
@@ -1247,7 +887,7 @@
             <w:noProof/>
             <w:webHidden/>
           </w:rPr>
-          <w:t>8</w:t>
+          <w:t>5</w:t>
         </w:r>
         <w:r>
           <w:rPr>
@@ -1260,7 +900,10 @@
     </w:p>
     <w:p>
       <w:pPr>
-        <w:pStyle w:val="TOC1"/>
+        <w:pStyle w:val="TOC2"/>
+        <w:tabs>
+          <w:tab w:val="right" w:leader="dot" w:pos="7831"/>
+        </w:tabs>
         <w:rPr>
           <w:rFonts w:asciiTheme="minorHAnsi" w:eastAsiaTheme="minorEastAsia" w:hAnsiTheme="minorHAnsi" w:cstheme="minorBidi"/>
           <w:noProof/>
@@ -1271,13 +914,13 @@
           <w14:ligatures w14:val="standardContextual"/>
         </w:rPr>
       </w:pPr>
-      <w:hyperlink w:anchor="_Toc140066345" w:history="1">
+      <w:hyperlink w:anchor="_Toc140495001" w:history="1">
         <w:r>
           <w:rPr>
             <w:rStyle w:val="Hyperlink"/>
             <w:noProof/>
           </w:rPr>
-          <w:t>Chapter 6 Conclusion and Future Work</w:t>
+          <w:t>Serious Games</w:t>
         </w:r>
         <w:r>
           <w:rPr>
@@ -1298,7 +941,7 @@
             <w:noProof/>
             <w:webHidden/>
           </w:rPr>
-          <w:instrText xml:space="preserve"> PAGEREF _Toc140066345 \h </w:instrText>
+          <w:instrText xml:space="preserve"> PAGEREF _Toc140495001 \h </w:instrText>
         </w:r>
         <w:r>
           <w:rPr>
@@ -1318,7 +961,7 @@
             <w:noProof/>
             <w:webHidden/>
           </w:rPr>
-          <w:t>9</w:t>
+          <w:t>7</w:t>
         </w:r>
         <w:r>
           <w:rPr>
@@ -1331,7 +974,10 @@
     </w:p>
     <w:p>
       <w:pPr>
-        <w:pStyle w:val="TOC1"/>
+        <w:pStyle w:val="TOC2"/>
+        <w:tabs>
+          <w:tab w:val="right" w:leader="dot" w:pos="7831"/>
+        </w:tabs>
         <w:rPr>
           <w:rFonts w:asciiTheme="minorHAnsi" w:eastAsiaTheme="minorEastAsia" w:hAnsiTheme="minorHAnsi" w:cstheme="minorBidi"/>
           <w:noProof/>
@@ -1342,13 +988,13 @@
           <w14:ligatures w14:val="standardContextual"/>
         </w:rPr>
       </w:pPr>
-      <w:hyperlink w:anchor="_Toc140066346" w:history="1">
+      <w:hyperlink w:anchor="_Toc140495002" w:history="1">
         <w:r>
           <w:rPr>
             <w:rStyle w:val="Hyperlink"/>
             <w:noProof/>
           </w:rPr>
-          <w:t>List of References</w:t>
+          <w:t>VR For Education</w:t>
         </w:r>
         <w:r>
           <w:rPr>
@@ -1369,7 +1015,7 @@
             <w:noProof/>
             <w:webHidden/>
           </w:rPr>
-          <w:instrText xml:space="preserve"> PAGEREF _Toc140066346 \h </w:instrText>
+          <w:instrText xml:space="preserve"> PAGEREF _Toc140495002 \h </w:instrText>
         </w:r>
         <w:r>
           <w:rPr>
@@ -1389,7 +1035,7 @@
             <w:noProof/>
             <w:webHidden/>
           </w:rPr>
-          <w:t>10</w:t>
+          <w:t>7</w:t>
         </w:r>
         <w:r>
           <w:rPr>
@@ -1402,7 +1048,10 @@
     </w:p>
     <w:p>
       <w:pPr>
-        <w:pStyle w:val="TOC1"/>
+        <w:pStyle w:val="TOC2"/>
+        <w:tabs>
+          <w:tab w:val="right" w:leader="dot" w:pos="7831"/>
+        </w:tabs>
         <w:rPr>
           <w:rFonts w:asciiTheme="minorHAnsi" w:eastAsiaTheme="minorEastAsia" w:hAnsiTheme="minorHAnsi" w:cstheme="minorBidi"/>
           <w:noProof/>
@@ -1413,13 +1062,13 @@
           <w14:ligatures w14:val="standardContextual"/>
         </w:rPr>
       </w:pPr>
-      <w:hyperlink w:anchor="_Toc140066347" w:history="1">
+      <w:hyperlink w:anchor="_Toc140495003" w:history="1">
         <w:r>
           <w:rPr>
             <w:rStyle w:val="Hyperlink"/>
             <w:noProof/>
           </w:rPr>
-          <w:t>Bibliography</w:t>
+          <w:t>Unity and SteamVR</w:t>
         </w:r>
         <w:r>
           <w:rPr>
@@ -1440,7 +1089,7 @@
             <w:noProof/>
             <w:webHidden/>
           </w:rPr>
-          <w:instrText xml:space="preserve"> PAGEREF _Toc140066347 \h </w:instrText>
+          <w:instrText xml:space="preserve"> PAGEREF _Toc140495003 \h </w:instrText>
         </w:r>
         <w:r>
           <w:rPr>
@@ -1460,7 +1109,7 @@
             <w:noProof/>
             <w:webHidden/>
           </w:rPr>
-          <w:t>11</w:t>
+          <w:t>7</w:t>
         </w:r>
         <w:r>
           <w:rPr>
@@ -1474,6 +1123,9 @@
     <w:p>
       <w:pPr>
         <w:pStyle w:val="TOC1"/>
+        <w:tabs>
+          <w:tab w:val="right" w:leader="dot" w:pos="7831"/>
+        </w:tabs>
         <w:rPr>
           <w:rFonts w:asciiTheme="minorHAnsi" w:eastAsiaTheme="minorEastAsia" w:hAnsiTheme="minorHAnsi" w:cstheme="minorBidi"/>
           <w:noProof/>
@@ -1484,12 +1136,826 @@
           <w14:ligatures w14:val="standardContextual"/>
         </w:rPr>
       </w:pPr>
-      <w:hyperlink w:anchor="_Toc140066348" w:history="1">
+      <w:hyperlink w:anchor="_Toc140495004" w:history="1">
         <w:r>
           <w:rPr>
             <w:rStyle w:val="Hyperlink"/>
             <w:noProof/>
           </w:rPr>
+          <w:t>Chapter 3 Methodology</w:t>
+        </w:r>
+        <w:r>
+          <w:rPr>
+            <w:noProof/>
+            <w:webHidden/>
+          </w:rPr>
+          <w:tab/>
+        </w:r>
+        <w:r>
+          <w:rPr>
+            <w:noProof/>
+            <w:webHidden/>
+          </w:rPr>
+          <w:fldChar w:fldCharType="begin"/>
+        </w:r>
+        <w:r>
+          <w:rPr>
+            <w:noProof/>
+            <w:webHidden/>
+          </w:rPr>
+          <w:instrText xml:space="preserve"> PAGEREF _Toc140495004 \h </w:instrText>
+        </w:r>
+        <w:r>
+          <w:rPr>
+            <w:noProof/>
+            <w:webHidden/>
+          </w:rPr>
+        </w:r>
+        <w:r>
+          <w:rPr>
+            <w:noProof/>
+            <w:webHidden/>
+          </w:rPr>
+          <w:fldChar w:fldCharType="separate"/>
+        </w:r>
+        <w:r>
+          <w:rPr>
+            <w:noProof/>
+            <w:webHidden/>
+          </w:rPr>
+          <w:t>9</w:t>
+        </w:r>
+        <w:r>
+          <w:rPr>
+            <w:noProof/>
+            <w:webHidden/>
+          </w:rPr>
+          <w:fldChar w:fldCharType="end"/>
+        </w:r>
+      </w:hyperlink>
+    </w:p>
+    <w:p>
+      <w:pPr>
+        <w:pStyle w:val="TOC2"/>
+        <w:tabs>
+          <w:tab w:val="right" w:leader="dot" w:pos="7831"/>
+        </w:tabs>
+        <w:rPr>
+          <w:rFonts w:asciiTheme="minorHAnsi" w:eastAsiaTheme="minorEastAsia" w:hAnsiTheme="minorHAnsi" w:cstheme="minorBidi"/>
+          <w:noProof/>
+          <w:kern w:val="2"/>
+          <w:sz w:val="22"/>
+          <w:szCs w:val="22"/>
+          <w:lang w:eastAsia="en-GB"/>
+          <w14:ligatures w14:val="standardContextual"/>
+        </w:rPr>
+      </w:pPr>
+      <w:hyperlink w:anchor="_Toc140495005" w:history="1">
+        <w:r>
+          <w:rPr>
+            <w:rStyle w:val="Hyperlink"/>
+            <w:noProof/>
+          </w:rPr>
+          <w:t>Design</w:t>
+        </w:r>
+        <w:r>
+          <w:rPr>
+            <w:noProof/>
+            <w:webHidden/>
+          </w:rPr>
+          <w:tab/>
+        </w:r>
+        <w:r>
+          <w:rPr>
+            <w:noProof/>
+            <w:webHidden/>
+          </w:rPr>
+          <w:fldChar w:fldCharType="begin"/>
+        </w:r>
+        <w:r>
+          <w:rPr>
+            <w:noProof/>
+            <w:webHidden/>
+          </w:rPr>
+          <w:instrText xml:space="preserve"> PAGEREF _Toc140495005 \h </w:instrText>
+        </w:r>
+        <w:r>
+          <w:rPr>
+            <w:noProof/>
+            <w:webHidden/>
+          </w:rPr>
+        </w:r>
+        <w:r>
+          <w:rPr>
+            <w:noProof/>
+            <w:webHidden/>
+          </w:rPr>
+          <w:fldChar w:fldCharType="separate"/>
+        </w:r>
+        <w:r>
+          <w:rPr>
+            <w:noProof/>
+            <w:webHidden/>
+          </w:rPr>
+          <w:t>9</w:t>
+        </w:r>
+        <w:r>
+          <w:rPr>
+            <w:noProof/>
+            <w:webHidden/>
+          </w:rPr>
+          <w:fldChar w:fldCharType="end"/>
+        </w:r>
+      </w:hyperlink>
+    </w:p>
+    <w:p>
+      <w:pPr>
+        <w:pStyle w:val="TOC2"/>
+        <w:tabs>
+          <w:tab w:val="right" w:leader="dot" w:pos="7831"/>
+        </w:tabs>
+        <w:rPr>
+          <w:rFonts w:asciiTheme="minorHAnsi" w:eastAsiaTheme="minorEastAsia" w:hAnsiTheme="minorHAnsi" w:cstheme="minorBidi"/>
+          <w:noProof/>
+          <w:kern w:val="2"/>
+          <w:sz w:val="22"/>
+          <w:szCs w:val="22"/>
+          <w:lang w:eastAsia="en-GB"/>
+          <w14:ligatures w14:val="standardContextual"/>
+        </w:rPr>
+      </w:pPr>
+      <w:hyperlink w:anchor="_Toc140495006" w:history="1">
+        <w:r>
+          <w:rPr>
+            <w:rStyle w:val="Hyperlink"/>
+            <w:noProof/>
+          </w:rPr>
+          <w:t>Player and SteamVR</w:t>
+        </w:r>
+        <w:r>
+          <w:rPr>
+            <w:noProof/>
+            <w:webHidden/>
+          </w:rPr>
+          <w:tab/>
+        </w:r>
+        <w:r>
+          <w:rPr>
+            <w:noProof/>
+            <w:webHidden/>
+          </w:rPr>
+          <w:fldChar w:fldCharType="begin"/>
+        </w:r>
+        <w:r>
+          <w:rPr>
+            <w:noProof/>
+            <w:webHidden/>
+          </w:rPr>
+          <w:instrText xml:space="preserve"> PAGEREF _Toc140495006 \h </w:instrText>
+        </w:r>
+        <w:r>
+          <w:rPr>
+            <w:noProof/>
+            <w:webHidden/>
+          </w:rPr>
+        </w:r>
+        <w:r>
+          <w:rPr>
+            <w:noProof/>
+            <w:webHidden/>
+          </w:rPr>
+          <w:fldChar w:fldCharType="separate"/>
+        </w:r>
+        <w:r>
+          <w:rPr>
+            <w:noProof/>
+            <w:webHidden/>
+          </w:rPr>
+          <w:t>9</w:t>
+        </w:r>
+        <w:r>
+          <w:rPr>
+            <w:noProof/>
+            <w:webHidden/>
+          </w:rPr>
+          <w:fldChar w:fldCharType="end"/>
+        </w:r>
+      </w:hyperlink>
+    </w:p>
+    <w:p>
+      <w:pPr>
+        <w:pStyle w:val="TOC2"/>
+        <w:tabs>
+          <w:tab w:val="right" w:leader="dot" w:pos="7831"/>
+        </w:tabs>
+        <w:rPr>
+          <w:rFonts w:asciiTheme="minorHAnsi" w:eastAsiaTheme="minorEastAsia" w:hAnsiTheme="minorHAnsi" w:cstheme="minorBidi"/>
+          <w:noProof/>
+          <w:kern w:val="2"/>
+          <w:sz w:val="22"/>
+          <w:szCs w:val="22"/>
+          <w:lang w:eastAsia="en-GB"/>
+          <w14:ligatures w14:val="standardContextual"/>
+        </w:rPr>
+      </w:pPr>
+      <w:hyperlink w:anchor="_Toc140495007" w:history="1">
+        <w:r>
+          <w:rPr>
+            <w:rStyle w:val="Hyperlink"/>
+            <w:noProof/>
+          </w:rPr>
+          <w:t>Mechanics and World</w:t>
+        </w:r>
+        <w:r>
+          <w:rPr>
+            <w:noProof/>
+            <w:webHidden/>
+          </w:rPr>
+          <w:tab/>
+        </w:r>
+        <w:r>
+          <w:rPr>
+            <w:noProof/>
+            <w:webHidden/>
+          </w:rPr>
+          <w:fldChar w:fldCharType="begin"/>
+        </w:r>
+        <w:r>
+          <w:rPr>
+            <w:noProof/>
+            <w:webHidden/>
+          </w:rPr>
+          <w:instrText xml:space="preserve"> PAGEREF _Toc140495007 \h </w:instrText>
+        </w:r>
+        <w:r>
+          <w:rPr>
+            <w:noProof/>
+            <w:webHidden/>
+          </w:rPr>
+        </w:r>
+        <w:r>
+          <w:rPr>
+            <w:noProof/>
+            <w:webHidden/>
+          </w:rPr>
+          <w:fldChar w:fldCharType="separate"/>
+        </w:r>
+        <w:r>
+          <w:rPr>
+            <w:noProof/>
+            <w:webHidden/>
+          </w:rPr>
+          <w:t>9</w:t>
+        </w:r>
+        <w:r>
+          <w:rPr>
+            <w:noProof/>
+            <w:webHidden/>
+          </w:rPr>
+          <w:fldChar w:fldCharType="end"/>
+        </w:r>
+      </w:hyperlink>
+    </w:p>
+    <w:p>
+      <w:pPr>
+        <w:pStyle w:val="TOC2"/>
+        <w:tabs>
+          <w:tab w:val="right" w:leader="dot" w:pos="7831"/>
+        </w:tabs>
+        <w:rPr>
+          <w:rFonts w:asciiTheme="minorHAnsi" w:eastAsiaTheme="minorEastAsia" w:hAnsiTheme="minorHAnsi" w:cstheme="minorBidi"/>
+          <w:noProof/>
+          <w:kern w:val="2"/>
+          <w:sz w:val="22"/>
+          <w:szCs w:val="22"/>
+          <w:lang w:eastAsia="en-GB"/>
+          <w14:ligatures w14:val="standardContextual"/>
+        </w:rPr>
+      </w:pPr>
+      <w:hyperlink w:anchor="_Toc140495008" w:history="1">
+        <w:r>
+          <w:rPr>
+            <w:rStyle w:val="Hyperlink"/>
+            <w:noProof/>
+          </w:rPr>
+          <w:t>Plot</w:t>
+        </w:r>
+        <w:r>
+          <w:rPr>
+            <w:noProof/>
+            <w:webHidden/>
+          </w:rPr>
+          <w:tab/>
+        </w:r>
+        <w:r>
+          <w:rPr>
+            <w:noProof/>
+            <w:webHidden/>
+          </w:rPr>
+          <w:fldChar w:fldCharType="begin"/>
+        </w:r>
+        <w:r>
+          <w:rPr>
+            <w:noProof/>
+            <w:webHidden/>
+          </w:rPr>
+          <w:instrText xml:space="preserve"> PAGEREF _Toc140495008 \h </w:instrText>
+        </w:r>
+        <w:r>
+          <w:rPr>
+            <w:noProof/>
+            <w:webHidden/>
+          </w:rPr>
+        </w:r>
+        <w:r>
+          <w:rPr>
+            <w:noProof/>
+            <w:webHidden/>
+          </w:rPr>
+          <w:fldChar w:fldCharType="separate"/>
+        </w:r>
+        <w:r>
+          <w:rPr>
+            <w:noProof/>
+            <w:webHidden/>
+          </w:rPr>
+          <w:t>9</w:t>
+        </w:r>
+        <w:r>
+          <w:rPr>
+            <w:noProof/>
+            <w:webHidden/>
+          </w:rPr>
+          <w:fldChar w:fldCharType="end"/>
+        </w:r>
+      </w:hyperlink>
+    </w:p>
+    <w:p>
+      <w:pPr>
+        <w:pStyle w:val="TOC2"/>
+        <w:tabs>
+          <w:tab w:val="right" w:leader="dot" w:pos="7831"/>
+        </w:tabs>
+        <w:rPr>
+          <w:rFonts w:asciiTheme="minorHAnsi" w:eastAsiaTheme="minorEastAsia" w:hAnsiTheme="minorHAnsi" w:cstheme="minorBidi"/>
+          <w:noProof/>
+          <w:kern w:val="2"/>
+          <w:sz w:val="22"/>
+          <w:szCs w:val="22"/>
+          <w:lang w:eastAsia="en-GB"/>
+          <w14:ligatures w14:val="standardContextual"/>
+        </w:rPr>
+      </w:pPr>
+      <w:hyperlink w:anchor="_Toc140495009" w:history="1">
+        <w:r>
+          <w:rPr>
+            <w:rStyle w:val="Hyperlink"/>
+            <w:noProof/>
+          </w:rPr>
+          <w:t>Integrating the Plot</w:t>
+        </w:r>
+        <w:r>
+          <w:rPr>
+            <w:noProof/>
+            <w:webHidden/>
+          </w:rPr>
+          <w:tab/>
+        </w:r>
+        <w:r>
+          <w:rPr>
+            <w:noProof/>
+            <w:webHidden/>
+          </w:rPr>
+          <w:fldChar w:fldCharType="begin"/>
+        </w:r>
+        <w:r>
+          <w:rPr>
+            <w:noProof/>
+            <w:webHidden/>
+          </w:rPr>
+          <w:instrText xml:space="preserve"> PAGEREF _Toc140495009 \h </w:instrText>
+        </w:r>
+        <w:r>
+          <w:rPr>
+            <w:noProof/>
+            <w:webHidden/>
+          </w:rPr>
+        </w:r>
+        <w:r>
+          <w:rPr>
+            <w:noProof/>
+            <w:webHidden/>
+          </w:rPr>
+          <w:fldChar w:fldCharType="separate"/>
+        </w:r>
+        <w:r>
+          <w:rPr>
+            <w:noProof/>
+            <w:webHidden/>
+          </w:rPr>
+          <w:t>9</w:t>
+        </w:r>
+        <w:r>
+          <w:rPr>
+            <w:noProof/>
+            <w:webHidden/>
+          </w:rPr>
+          <w:fldChar w:fldCharType="end"/>
+        </w:r>
+      </w:hyperlink>
+    </w:p>
+    <w:p>
+      <w:pPr>
+        <w:pStyle w:val="TOC1"/>
+        <w:tabs>
+          <w:tab w:val="right" w:leader="dot" w:pos="7831"/>
+        </w:tabs>
+        <w:rPr>
+          <w:rFonts w:asciiTheme="minorHAnsi" w:eastAsiaTheme="minorEastAsia" w:hAnsiTheme="minorHAnsi" w:cstheme="minorBidi"/>
+          <w:noProof/>
+          <w:kern w:val="2"/>
+          <w:sz w:val="22"/>
+          <w:szCs w:val="22"/>
+          <w:lang w:eastAsia="en-GB"/>
+          <w14:ligatures w14:val="standardContextual"/>
+        </w:rPr>
+      </w:pPr>
+      <w:hyperlink w:anchor="_Toc140495010" w:history="1">
+        <w:r>
+          <w:rPr>
+            <w:rStyle w:val="Hyperlink"/>
+            <w:noProof/>
+          </w:rPr>
+          <w:t>Chapter 4 Results</w:t>
+        </w:r>
+        <w:r>
+          <w:rPr>
+            <w:noProof/>
+            <w:webHidden/>
+          </w:rPr>
+          <w:tab/>
+        </w:r>
+        <w:r>
+          <w:rPr>
+            <w:noProof/>
+            <w:webHidden/>
+          </w:rPr>
+          <w:fldChar w:fldCharType="begin"/>
+        </w:r>
+        <w:r>
+          <w:rPr>
+            <w:noProof/>
+            <w:webHidden/>
+          </w:rPr>
+          <w:instrText xml:space="preserve"> PAGEREF _Toc140495010 \h </w:instrText>
+        </w:r>
+        <w:r>
+          <w:rPr>
+            <w:noProof/>
+            <w:webHidden/>
+          </w:rPr>
+        </w:r>
+        <w:r>
+          <w:rPr>
+            <w:noProof/>
+            <w:webHidden/>
+          </w:rPr>
+          <w:fldChar w:fldCharType="separate"/>
+        </w:r>
+        <w:r>
+          <w:rPr>
+            <w:noProof/>
+            <w:webHidden/>
+          </w:rPr>
+          <w:t>10</w:t>
+        </w:r>
+        <w:r>
+          <w:rPr>
+            <w:noProof/>
+            <w:webHidden/>
+          </w:rPr>
+          <w:fldChar w:fldCharType="end"/>
+        </w:r>
+      </w:hyperlink>
+    </w:p>
+    <w:p>
+      <w:pPr>
+        <w:pStyle w:val="TOC1"/>
+        <w:tabs>
+          <w:tab w:val="right" w:leader="dot" w:pos="7831"/>
+        </w:tabs>
+        <w:rPr>
+          <w:rFonts w:asciiTheme="minorHAnsi" w:eastAsiaTheme="minorEastAsia" w:hAnsiTheme="minorHAnsi" w:cstheme="minorBidi"/>
+          <w:noProof/>
+          <w:kern w:val="2"/>
+          <w:sz w:val="22"/>
+          <w:szCs w:val="22"/>
+          <w:lang w:eastAsia="en-GB"/>
+          <w14:ligatures w14:val="standardContextual"/>
+        </w:rPr>
+      </w:pPr>
+      <w:hyperlink w:anchor="_Toc140495011" w:history="1">
+        <w:r>
+          <w:rPr>
+            <w:rStyle w:val="Hyperlink"/>
+            <w:noProof/>
+          </w:rPr>
+          <w:t>Chapter 5 Discussion</w:t>
+        </w:r>
+        <w:r>
+          <w:rPr>
+            <w:noProof/>
+            <w:webHidden/>
+          </w:rPr>
+          <w:tab/>
+        </w:r>
+        <w:r>
+          <w:rPr>
+            <w:noProof/>
+            <w:webHidden/>
+          </w:rPr>
+          <w:fldChar w:fldCharType="begin"/>
+        </w:r>
+        <w:r>
+          <w:rPr>
+            <w:noProof/>
+            <w:webHidden/>
+          </w:rPr>
+          <w:instrText xml:space="preserve"> PAGEREF _Toc140495011 \h </w:instrText>
+        </w:r>
+        <w:r>
+          <w:rPr>
+            <w:noProof/>
+            <w:webHidden/>
+          </w:rPr>
+        </w:r>
+        <w:r>
+          <w:rPr>
+            <w:noProof/>
+            <w:webHidden/>
+          </w:rPr>
+          <w:fldChar w:fldCharType="separate"/>
+        </w:r>
+        <w:r>
+          <w:rPr>
+            <w:noProof/>
+            <w:webHidden/>
+          </w:rPr>
+          <w:t>11</w:t>
+        </w:r>
+        <w:r>
+          <w:rPr>
+            <w:noProof/>
+            <w:webHidden/>
+          </w:rPr>
+          <w:fldChar w:fldCharType="end"/>
+        </w:r>
+      </w:hyperlink>
+    </w:p>
+    <w:p>
+      <w:pPr>
+        <w:pStyle w:val="TOC1"/>
+        <w:tabs>
+          <w:tab w:val="right" w:leader="dot" w:pos="7831"/>
+        </w:tabs>
+        <w:rPr>
+          <w:rFonts w:asciiTheme="minorHAnsi" w:eastAsiaTheme="minorEastAsia" w:hAnsiTheme="minorHAnsi" w:cstheme="minorBidi"/>
+          <w:noProof/>
+          <w:kern w:val="2"/>
+          <w:sz w:val="22"/>
+          <w:szCs w:val="22"/>
+          <w:lang w:eastAsia="en-GB"/>
+          <w14:ligatures w14:val="standardContextual"/>
+        </w:rPr>
+      </w:pPr>
+      <w:hyperlink w:anchor="_Toc140495012" w:history="1">
+        <w:r>
+          <w:rPr>
+            <w:rStyle w:val="Hyperlink"/>
+            <w:noProof/>
+          </w:rPr>
+          <w:t>Chapter 6 Conclusion and Future Work</w:t>
+        </w:r>
+        <w:r>
+          <w:rPr>
+            <w:noProof/>
+            <w:webHidden/>
+          </w:rPr>
+          <w:tab/>
+        </w:r>
+        <w:r>
+          <w:rPr>
+            <w:noProof/>
+            <w:webHidden/>
+          </w:rPr>
+          <w:fldChar w:fldCharType="begin"/>
+        </w:r>
+        <w:r>
+          <w:rPr>
+            <w:noProof/>
+            <w:webHidden/>
+          </w:rPr>
+          <w:instrText xml:space="preserve"> PAGEREF _Toc140495012 \h </w:instrText>
+        </w:r>
+        <w:r>
+          <w:rPr>
+            <w:noProof/>
+            <w:webHidden/>
+          </w:rPr>
+        </w:r>
+        <w:r>
+          <w:rPr>
+            <w:noProof/>
+            <w:webHidden/>
+          </w:rPr>
+          <w:fldChar w:fldCharType="separate"/>
+        </w:r>
+        <w:r>
+          <w:rPr>
+            <w:noProof/>
+            <w:webHidden/>
+          </w:rPr>
+          <w:t>12</w:t>
+        </w:r>
+        <w:r>
+          <w:rPr>
+            <w:noProof/>
+            <w:webHidden/>
+          </w:rPr>
+          <w:fldChar w:fldCharType="end"/>
+        </w:r>
+      </w:hyperlink>
+    </w:p>
+    <w:p>
+      <w:pPr>
+        <w:pStyle w:val="TOC1"/>
+        <w:tabs>
+          <w:tab w:val="right" w:leader="dot" w:pos="7831"/>
+        </w:tabs>
+        <w:rPr>
+          <w:rFonts w:asciiTheme="minorHAnsi" w:eastAsiaTheme="minorEastAsia" w:hAnsiTheme="minorHAnsi" w:cstheme="minorBidi"/>
+          <w:noProof/>
+          <w:kern w:val="2"/>
+          <w:sz w:val="22"/>
+          <w:szCs w:val="22"/>
+          <w:lang w:eastAsia="en-GB"/>
+          <w14:ligatures w14:val="standardContextual"/>
+        </w:rPr>
+      </w:pPr>
+      <w:hyperlink w:anchor="_Toc140495013" w:history="1">
+        <w:r>
+          <w:rPr>
+            <w:rStyle w:val="Hyperlink"/>
+            <w:noProof/>
+          </w:rPr>
+          <w:t>List of References</w:t>
+        </w:r>
+        <w:r>
+          <w:rPr>
+            <w:noProof/>
+            <w:webHidden/>
+          </w:rPr>
+          <w:tab/>
+        </w:r>
+        <w:r>
+          <w:rPr>
+            <w:noProof/>
+            <w:webHidden/>
+          </w:rPr>
+          <w:fldChar w:fldCharType="begin"/>
+        </w:r>
+        <w:r>
+          <w:rPr>
+            <w:noProof/>
+            <w:webHidden/>
+          </w:rPr>
+          <w:instrText xml:space="preserve"> PAGEREF _Toc140495013 \h </w:instrText>
+        </w:r>
+        <w:r>
+          <w:rPr>
+            <w:noProof/>
+            <w:webHidden/>
+          </w:rPr>
+        </w:r>
+        <w:r>
+          <w:rPr>
+            <w:noProof/>
+            <w:webHidden/>
+          </w:rPr>
+          <w:fldChar w:fldCharType="separate"/>
+        </w:r>
+        <w:r>
+          <w:rPr>
+            <w:noProof/>
+            <w:webHidden/>
+          </w:rPr>
+          <w:t>13</w:t>
+        </w:r>
+        <w:r>
+          <w:rPr>
+            <w:noProof/>
+            <w:webHidden/>
+          </w:rPr>
+          <w:fldChar w:fldCharType="end"/>
+        </w:r>
+      </w:hyperlink>
+    </w:p>
+    <w:p>
+      <w:pPr>
+        <w:pStyle w:val="TOC1"/>
+        <w:tabs>
+          <w:tab w:val="right" w:leader="dot" w:pos="7831"/>
+        </w:tabs>
+        <w:rPr>
+          <w:rFonts w:asciiTheme="minorHAnsi" w:eastAsiaTheme="minorEastAsia" w:hAnsiTheme="minorHAnsi" w:cstheme="minorBidi"/>
+          <w:noProof/>
+          <w:kern w:val="2"/>
+          <w:sz w:val="22"/>
+          <w:szCs w:val="22"/>
+          <w:lang w:eastAsia="en-GB"/>
+          <w14:ligatures w14:val="standardContextual"/>
+        </w:rPr>
+      </w:pPr>
+      <w:hyperlink w:anchor="_Toc140495014" w:history="1">
+        <w:r>
+          <w:rPr>
+            <w:rStyle w:val="Hyperlink"/>
+            <w:noProof/>
+          </w:rPr>
+          <w:t>Bibliography</w:t>
+        </w:r>
+        <w:r>
+          <w:rPr>
+            <w:noProof/>
+            <w:webHidden/>
+          </w:rPr>
+          <w:tab/>
+        </w:r>
+        <w:r>
+          <w:rPr>
+            <w:noProof/>
+            <w:webHidden/>
+          </w:rPr>
+          <w:fldChar w:fldCharType="begin"/>
+        </w:r>
+        <w:r>
+          <w:rPr>
+            <w:noProof/>
+            <w:webHidden/>
+          </w:rPr>
+          <w:instrText xml:space="preserve"> PAGEREF _Toc140495014 \h </w:instrText>
+        </w:r>
+        <w:r>
+          <w:rPr>
+            <w:noProof/>
+            <w:webHidden/>
+          </w:rPr>
+        </w:r>
+        <w:r>
+          <w:rPr>
+            <w:noProof/>
+            <w:webHidden/>
+          </w:rPr>
+          <w:fldChar w:fldCharType="separate"/>
+        </w:r>
+        <w:r>
+          <w:rPr>
+            <w:noProof/>
+            <w:webHidden/>
+          </w:rPr>
+          <w:t>14</w:t>
+        </w:r>
+        <w:r>
+          <w:rPr>
+            <w:noProof/>
+            <w:webHidden/>
+          </w:rPr>
+          <w:fldChar w:fldCharType="end"/>
+        </w:r>
+      </w:hyperlink>
+    </w:p>
+    <w:p>
+      <w:pPr>
+        <w:pStyle w:val="TOC1"/>
+        <w:tabs>
+          <w:tab w:val="right" w:leader="dot" w:pos="7831"/>
+        </w:tabs>
+        <w:rPr>
+          <w:rFonts w:asciiTheme="minorHAnsi" w:eastAsiaTheme="minorEastAsia" w:hAnsiTheme="minorHAnsi" w:cstheme="minorBidi"/>
+          <w:noProof/>
+          <w:kern w:val="2"/>
+          <w:sz w:val="22"/>
+          <w:szCs w:val="22"/>
+          <w:lang w:eastAsia="en-GB"/>
+          <w14:ligatures w14:val="standardContextual"/>
+        </w:rPr>
+      </w:pPr>
+      <w:hyperlink w:anchor="_Toc140495015" w:history="1">
+        <w:r>
+          <w:rPr>
+            <w:rStyle w:val="Hyperlink"/>
+            <w:noProof/>
+          </w:rPr>
           <w:t>Appendices</w:t>
         </w:r>
         <w:r>
@@ -1511,7 +1977,7 @@
             <w:noProof/>
             <w:webHidden/>
           </w:rPr>
-          <w:instrText xml:space="preserve"> PAGEREF _Toc140066348 \h </w:instrText>
+          <w:instrText xml:space="preserve"> PAGEREF _Toc140495015 \h </w:instrText>
         </w:r>
         <w:r>
           <w:rPr>
@@ -1531,7 +1997,7 @@
             <w:noProof/>
             <w:webHidden/>
           </w:rPr>
-          <w:t>12</w:t>
+          <w:t>15</w:t>
         </w:r>
         <w:r>
           <w:rPr>
@@ -1569,7 +2035,7 @@
       <w:r>
         <w:br w:type="page"/>
       </w:r>
-      <w:bookmarkStart w:id="0" w:name="_Toc140066329"/>
+      <w:bookmarkStart w:id="0" w:name="_Toc140494991"/>
       <w:r>
         <w:lastRenderedPageBreak/>
         <w:t>Table of Figures</w:t>
@@ -1583,7 +2049,7 @@
       <w:r>
         <w:br w:type="page"/>
       </w:r>
-      <w:bookmarkStart w:id="1" w:name="_Toc140066330"/>
+      <w:bookmarkStart w:id="1" w:name="_Toc140494992"/>
       <w:r>
         <w:lastRenderedPageBreak/>
         <w:t xml:space="preserve">Table of </w:t>
@@ -1601,7 +2067,7 @@
       <w:r>
         <w:br w:type="page"/>
       </w:r>
-      <w:bookmarkStart w:id="2" w:name="_Toc140066331"/>
+      <w:bookmarkStart w:id="2" w:name="_Toc140494993"/>
       <w:r>
         <w:lastRenderedPageBreak/>
         <w:t>Acknowledgements</w:t>
@@ -1616,7 +2082,7 @@
       <w:r>
         <w:br w:type="page"/>
       </w:r>
-      <w:bookmarkStart w:id="3" w:name="_Toc140066332"/>
+      <w:bookmarkStart w:id="3" w:name="_Toc140494994"/>
       <w:r>
         <w:lastRenderedPageBreak/>
         <w:t>Abstract</w:t>
@@ -1685,7 +2151,7 @@
       <w:r>
         <w:br w:type="page"/>
       </w:r>
-      <w:bookmarkStart w:id="4" w:name="_Toc140066333"/>
+      <w:bookmarkStart w:id="4" w:name="_Toc140494995"/>
       <w:r>
         <w:lastRenderedPageBreak/>
         <w:t>Abbreviations, Symbols and Notation</w:t>
@@ -1720,7 +2186,7 @@
       <w:pPr>
         <w:pStyle w:val="Heading1"/>
       </w:pPr>
-      <w:bookmarkStart w:id="5" w:name="_Toc140066334"/>
+      <w:bookmarkStart w:id="5" w:name="_Toc140494996"/>
       <w:r>
         <w:lastRenderedPageBreak/>
         <w:t xml:space="preserve">Chapter 1 </w:t>
@@ -1729,6 +2195,19 @@
         <w:t>Introduction</w:t>
       </w:r>
       <w:bookmarkEnd w:id="5"/>
+    </w:p>
+    <w:p>
+      <w:pPr>
+        <w:rPr>
+          <w:rStyle w:val="Emphasis"/>
+        </w:rPr>
+      </w:pPr>
+      <w:r>
+        <w:rPr>
+          <w:rStyle w:val="Emphasis"/>
+        </w:rPr>
+        <w:t>What is a scam? Popularity of the Internet, movement to cyber-crime and cyber-scams, romance scams and their effects, interactive education</w:t>
+      </w:r>
     </w:p>
     <w:p>
       <w:r>
@@ -1833,11 +2312,11 @@
         <w:t>Internet</w:t>
       </w:r>
       <w:r>
-        <w:t xml:space="preserve"> allows scammers to impersonate attractive individuals. The scammers then approach victims and groom them emotionally. When the victim’s relationship with the scammer has grown, the scammer then extorts money out of the victim with scenarios such as asking for gifts, helping with travel costs and hospital bills. Once a victim realises that it is a scam or can no longer </w:t>
+        <w:t xml:space="preserve"> allows scammers to impersonate attractive individuals. The scammers then approach victims and groom them emotionally. When the victim’s relationship with the scammer has grown, the scammer then extorts money out of the victim </w:t>
       </w:r>
       <w:r>
         <w:lastRenderedPageBreak/>
-        <w:t>afford to pay the scammer, the relationship ends. This causes emotional suffering alongside financial suffering and can lead to second waves of scams as the victim believes that the relationship is salvageable.</w:t>
+        <w:t>with scenarios such as asking for gifts, helping with travel costs and hospital bills. Once a victim realises that it is a scam or can no longer afford to pay the scammer, the relationship ends. This causes emotional suffering alongside financial suffering and can lead to second waves of scams as the victim believes that the relationship is salvageable.</w:t>
       </w:r>
     </w:p>
     <w:p>
@@ -1879,7 +2358,7 @@
       <w:pPr>
         <w:pStyle w:val="Heading1"/>
       </w:pPr>
-      <w:bookmarkStart w:id="6" w:name="_Toc140066335"/>
+      <w:bookmarkStart w:id="6" w:name="_Toc140494997"/>
       <w:r>
         <w:lastRenderedPageBreak/>
         <w:t>Chapter 2</w:t>
@@ -1900,7 +2379,7 @@
         <w:pStyle w:val="Heading2"/>
       </w:pPr>
       <w:bookmarkStart w:id="7" w:name="_Toc139984720"/>
-      <w:bookmarkStart w:id="8" w:name="_Toc140066336"/>
+      <w:bookmarkStart w:id="8" w:name="_Toc140494998"/>
       <w:r>
         <w:t>Cyber-Scams</w:t>
       </w:r>
@@ -1912,12 +2391,24 @@
         <w:rPr>
           <w:rStyle w:val="Emphasis"/>
         </w:rPr>
-        <w:t>What is a cyber scam, popularity of them</w:t>
+        <w:t>P</w:t>
       </w:r>
       <w:r>
         <w:rPr>
           <w:rStyle w:val="Emphasis"/>
         </w:rPr>
+        <w:t>opularity of</w:t>
+      </w:r>
+      <w:r>
+        <w:rPr>
+          <w:rStyle w:val="Emphasis"/>
+        </w:rPr>
+        <w:t xml:space="preserve"> cyber-scams</w:t>
+      </w:r>
+      <w:r>
+        <w:rPr>
+          <w:rStyle w:val="Emphasis"/>
+        </w:rPr>
         <w:t>, advance fee frauds</w:t>
       </w:r>
       <w:r>
@@ -1935,12 +2426,68 @@
         <w:t>Internet</w:t>
       </w:r>
       <w:r>
-        <w:t xml:space="preserve"> usage to great success. The Australian Competition and Consumer Commission (2020) stated that, in Australia, annual fraud losses rose from $69.9 million in 2009 to almost $143 million in 2019. In Spain, fraudulent bank transactions rose 150% from 2012 to 2016, with remote fraud being the main cause (Kemp, Miró-Llinares, and Moneva, 2020). This matches other European countries; the UK saw an increase of 700,000 remote card fraud per year and the European Central Bank also saw increases in remote card fraud.</w:t>
-      </w:r>
-    </w:p>
-    <w:p>
-      <w:r>
-        <w:t>The techniques that scammers use to extract card information have evolved to include real world events. During the COVID-19 pandemic, scammers posed as the World Health Organisation, the UK’s National Health Service, and other companies in phishing attacks. These phishing attacks used email, SMS or Whatsapp to send URLs to fake government websites where victims enter their banking details to receive benefits (Lallie, Shepherd, Nurse, Erola, Epiphaniou, Maple, Bellekens, 2021).</w:t>
+        <w:t xml:space="preserve"> usage to great success. The Australian Competition and Consumer Commission (2020) stated that, in Australia, annual fraud losses rose from $69.9 million in 2009 to almost $143 million in 2019. In Spain, fraudulent bank transactions rose 150% from 2012 to 2016, with remote fraud being the main cause (Kemp, Miró-</w:t>
+      </w:r>
+      <w:proofErr w:type="spellStart"/>
+      <w:r>
+        <w:t>Llinares</w:t>
+      </w:r>
+      <w:proofErr w:type="spellEnd"/>
+      <w:r>
+        <w:t xml:space="preserve">, and </w:t>
+      </w:r>
+      <w:proofErr w:type="spellStart"/>
+      <w:r>
+        <w:t>Moneva</w:t>
+      </w:r>
+      <w:proofErr w:type="spellEnd"/>
+      <w:r>
+        <w:t>, 2020). This matches other European countries; the UK saw an increase of 700,000 remote card fraud per year and the European Central Bank also saw increases in remote card fraud.</w:t>
+      </w:r>
+    </w:p>
+    <w:p>
+      <w:r>
+        <w:t xml:space="preserve">The techniques that scammers use to extract card information have evolved to include real world events. During the COVID-19 pandemic, scammers posed as the World Health Organisation, the UK’s National Health Service, and other companies in phishing attacks. These phishing attacks used email, SMS or </w:t>
+      </w:r>
+      <w:proofErr w:type="spellStart"/>
+      <w:r>
+        <w:t>Whatsapp</w:t>
+      </w:r>
+      <w:proofErr w:type="spellEnd"/>
+      <w:r>
+        <w:t xml:space="preserve"> to send URLs to fake government websites where victims enter their banking details to receive benefits (</w:t>
+      </w:r>
+      <w:proofErr w:type="spellStart"/>
+      <w:r>
+        <w:t>Lallie</w:t>
+      </w:r>
+      <w:proofErr w:type="spellEnd"/>
+      <w:r>
+        <w:t xml:space="preserve">, Shepherd, Nurse, </w:t>
+      </w:r>
+      <w:proofErr w:type="spellStart"/>
+      <w:r>
+        <w:t>Erola</w:t>
+      </w:r>
+      <w:proofErr w:type="spellEnd"/>
+      <w:r>
+        <w:t xml:space="preserve">, </w:t>
+      </w:r>
+      <w:proofErr w:type="spellStart"/>
+      <w:r>
+        <w:t>Epiphaniou</w:t>
+      </w:r>
+      <w:proofErr w:type="spellEnd"/>
+      <w:r>
+        <w:t xml:space="preserve">, Maple, </w:t>
+      </w:r>
+      <w:proofErr w:type="spellStart"/>
+      <w:r>
+        <w:t>Bellekens</w:t>
+      </w:r>
+      <w:proofErr w:type="spellEnd"/>
+      <w:r>
+        <w:t>, 2021).</w:t>
       </w:r>
     </w:p>
     <w:p>
@@ -1954,7 +2501,7 @@
         <w:pStyle w:val="Heading2"/>
       </w:pPr>
       <w:bookmarkStart w:id="9" w:name="_Toc139984721"/>
-      <w:bookmarkStart w:id="10" w:name="_Toc140066337"/>
+      <w:bookmarkStart w:id="10" w:name="_Toc140494999"/>
       <w:r>
         <w:t>Romance Scams</w:t>
       </w:r>
@@ -1975,6 +2522,32 @@
       </w:r>
     </w:p>
     <w:p>
+      <w:pPr>
+        <w:rPr>
+          <w:rStyle w:val="Emphasis"/>
+          <w:i w:val="0"/>
+          <w:iCs w:val="0"/>
+        </w:rPr>
+      </w:pPr>
+      <w:r>
+        <w:rPr>
+          <w:rStyle w:val="Emphasis"/>
+          <w:i w:val="0"/>
+          <w:iCs w:val="0"/>
+        </w:rPr>
+        <w:t>Romance scams, like advance fee frauds, are a personal scam. They focus on individual communication. However, unlike advance fee frauds, romance scams are long term scams where the scammer builds up a close relationship with the victim, potentially performing multiple scams over the course of the relationship.</w:t>
+      </w:r>
+    </w:p>
+    <w:p>
+      <w:pPr>
+        <w:rPr>
+          <w:rStyle w:val="Emphasis"/>
+          <w:i w:val="0"/>
+          <w:iCs w:val="0"/>
+        </w:rPr>
+      </w:pPr>
+    </w:p>
+    <w:p>
       <w:r>
         <w:t xml:space="preserve">According to Whitty (2013), romance scams </w:t>
       </w:r>
@@ -1992,11 +2565,8 @@
     </w:p>
     <w:p>
       <w:r>
-        <w:t xml:space="preserve">Once the victim is shown to be willing to send money to the scammer, the scammer proceeds to raise the amount asked for. The most common method is through a crisis. Here, the victim is given a time limit in which to comply. These scenarios range from a medical problem to luggage being </w:t>
-      </w:r>
-      <w:r>
         <w:lastRenderedPageBreak/>
-        <w:t xml:space="preserve">held up when trying to visit the victim, to helping rebuy items after a robbery as the items are not available in the scammer's country. </w:t>
+        <w:t xml:space="preserve">Once the victim is shown to be willing to send money to the scammer, the scammer proceeds to raise the amount asked for. The most common method is through a crisis. Here, the victim is given a time limit in which to comply. These scenarios range from a medical problem to luggage being held up when trying to visit the victim, to helping rebuy items after a robbery as the items are not available in the scammer's country. </w:t>
       </w:r>
     </w:p>
     <w:p>
@@ -2013,7 +2583,39 @@
     <w:p/>
     <w:p>
       <w:r>
-        <w:t>According to Buil-Gil and Zeng (Figure 2, 2021), reports of romance scams in the UK ha</w:t>
+        <w:t xml:space="preserve">According to </w:t>
+      </w:r>
+      <w:proofErr w:type="spellStart"/>
+      <w:r>
+        <w:t>Buil</w:t>
+      </w:r>
+      <w:proofErr w:type="spellEnd"/>
+      <w:r>
+        <w:t>-Gil and Zeng (</w:t>
+      </w:r>
+      <w:r>
+        <w:fldChar w:fldCharType="begin"/>
+      </w:r>
+      <w:r>
+        <w:instrText xml:space="preserve"> REF _Ref140596800 \h </w:instrText>
+      </w:r>
+      <w:r>
+        <w:fldChar w:fldCharType="separate"/>
+      </w:r>
+      <w:r>
+        <w:t xml:space="preserve">Figure </w:t>
+      </w:r>
+      <w:r>
+        <w:rPr>
+          <w:noProof/>
+        </w:rPr>
+        <w:t>2</w:t>
+      </w:r>
+      <w:r>
+        <w:fldChar w:fldCharType="end"/>
+      </w:r>
+      <w:r>
+        <w:t>, 2021), reports of romance scams in the UK ha</w:t>
       </w:r>
       <w:r>
         <w:t>ve</w:t>
@@ -2089,6 +2691,7 @@
       <w:pPr>
         <w:pStyle w:val="Caption"/>
       </w:pPr>
+      <w:bookmarkStart w:id="11" w:name="_Ref140596800"/>
       <w:r>
         <w:t xml:space="preserve">Figure </w:t>
       </w:r>
@@ -2100,6 +2703,7 @@
           <w:t>2</w:t>
         </w:r>
       </w:fldSimple>
+      <w:bookmarkEnd w:id="11"/>
       <w:r>
         <w:t xml:space="preserve"> </w:t>
       </w:r>
@@ -2115,8 +2719,7 @@
           <w:szCs w:val="28"/>
         </w:rPr>
       </w:pPr>
-      <w:bookmarkStart w:id="11" w:name="_Toc139984722"/>
-      <w:bookmarkStart w:id="12" w:name="_Toc140066338"/>
+      <w:bookmarkStart w:id="12" w:name="_Toc139984722"/>
       <w:r>
         <w:br w:type="page"/>
       </w:r>
@@ -2125,12 +2728,13 @@
       <w:pPr>
         <w:pStyle w:val="Heading2"/>
       </w:pPr>
+      <w:bookmarkStart w:id="13" w:name="_Toc140495000"/>
       <w:r>
         <w:lastRenderedPageBreak/>
         <w:t>Education</w:t>
       </w:r>
-      <w:bookmarkEnd w:id="11"/>
       <w:bookmarkEnd w:id="12"/>
+      <w:bookmarkEnd w:id="13"/>
     </w:p>
     <w:p>
       <w:pPr>
@@ -2153,8 +2757,7 @@
       </w:pPr>
     </w:p>
     <w:p>
-      <w:bookmarkStart w:id="13" w:name="_Toc139984723"/>
-      <w:bookmarkStart w:id="14" w:name="_Toc140066339"/>
+      <w:bookmarkStart w:id="14" w:name="_Toc139984723"/>
       <w:r>
         <w:t>T</w:t>
       </w:r>
@@ -2174,10 +2777,15 @@
         <w:t>In 2013, the Online Dating Association (ODA) was formed. The ODA is a trade association formed by many of the largest online dating providers that works to “</w:t>
       </w:r>
       <w:r>
-        <w:t>encourage an online dating sector that is working on behalf of consumers, creating a safe, trustworthy, and positive dating experience, while working on innovative solutions to challenges</w:t>
-      </w:r>
-      <w:r>
-        <w:t>” (ODA, nd)</w:t>
+        <w:t xml:space="preserve">encourage an online dating sector that is working on behalf of consumers, creating a safe, trustworthy, and positive dating experience, while working on innovative solutions to challenges” (ODA, </w:t>
+      </w:r>
+      <w:proofErr w:type="spellStart"/>
+      <w:r>
+        <w:t>nd</w:t>
+      </w:r>
+      <w:proofErr w:type="spellEnd"/>
+      <w:r>
+        <w:t>)</w:t>
       </w:r>
       <w:r>
         <w:t xml:space="preserve">. </w:t>
@@ -2193,7 +2801,23 @@
     </w:p>
     <w:p>
       <w:r>
-        <w:t xml:space="preserve">An example of this in action is Tinder’s Safety Center, established in 2020. The Safety Center provides resources and tools for users to be aware of fraudsters and other harmful activity. </w:t>
+        <w:t xml:space="preserve">An example of this in action is Tinder’s Safety </w:t>
+      </w:r>
+      <w:proofErr w:type="spellStart"/>
+      <w:r>
+        <w:t>Center</w:t>
+      </w:r>
+      <w:proofErr w:type="spellEnd"/>
+      <w:r>
+        <w:t xml:space="preserve">, established in 2020. The Safety </w:t>
+      </w:r>
+      <w:proofErr w:type="spellStart"/>
+      <w:r>
+        <w:t>Center</w:t>
+      </w:r>
+      <w:proofErr w:type="spellEnd"/>
+      <w:r>
+        <w:t xml:space="preserve"> provides resources and tools for users to be aware of fraudsters and other harmful activity. </w:t>
       </w:r>
     </w:p>
     <w:p/>
@@ -2300,7 +2924,15 @@
       </w:fldSimple>
       <w:bookmarkEnd w:id="15"/>
       <w:r>
-        <w:t xml:space="preserve"> Date Safe Infographic (ODA, nd)</w:t>
+        <w:t xml:space="preserve"> Date Safe Infographic (ODA, </w:t>
+      </w:r>
+      <w:proofErr w:type="spellStart"/>
+      <w:r>
+        <w:t>nd</w:t>
+      </w:r>
+      <w:proofErr w:type="spellEnd"/>
+      <w:r>
+        <w:t>)</w:t>
       </w:r>
     </w:p>
     <w:p>
@@ -2453,9 +3085,11 @@
       <w:r>
         <w:t>Searching for interactive romance scam awareness returned little results. A prototype platform-based game named “Broken Hearts” was discovered (</w:t>
       </w:r>
+      <w:proofErr w:type="spellStart"/>
       <w:r>
         <w:t>Bilz</w:t>
       </w:r>
+      <w:proofErr w:type="spellEnd"/>
       <w:r>
         <w:t xml:space="preserve">, Shepherd, Johnson, 2023), however it is a piece of exploratory work and is not complete. Therefore, the wider scene of serious games will be looked at. </w:t>
       </w:r>
@@ -2467,12 +3101,13 @@
       <w:pPr>
         <w:pStyle w:val="Heading2"/>
       </w:pPr>
+      <w:bookmarkStart w:id="17" w:name="_Toc140495001"/>
       <w:r>
         <w:lastRenderedPageBreak/>
         <w:t>Serious Games</w:t>
       </w:r>
-      <w:bookmarkEnd w:id="13"/>
       <w:bookmarkEnd w:id="14"/>
+      <w:bookmarkEnd w:id="17"/>
     </w:p>
     <w:p>
       <w:pPr>
@@ -2489,47 +3124,321 @@
     </w:p>
     <w:p>
       <w:r>
-        <w:t xml:space="preserve">Serious games are a subsection of games that, according to Chen and Michael (2005), "do not have entertainment, enjoyment, or fun as their primary purpose. That isn’t to say that the games under the serious games umbrella aren’t entertaining, enjoyable, or fun. It’s just that there is another purpose, an ulterior motive in a very real sense." Serious games are games that aim to educate the player through interaction. </w:t>
-      </w:r>
-    </w:p>
-    <w:p>
-      <w:r>
-        <w:t xml:space="preserve">Serious games are used by the military, educators, non-government organisations and artists to teach, pass on skills or preach messages. There have been several serious games designed to raise awareness of cyber-security practices. </w:t>
-      </w:r>
-    </w:p>
-    <w:p/>
-    <w:p>
-      <w:r>
-        <w:t>One of these is NoPhish, a mobile application designed to educate people in checking URLs (Canova, Volkamer, Bergmann and Borza, 2015). NoPhish uses lives and points to gamify the knowledge of common phishing techniques. These techniques are taught over a series of levels, where the player must reach a certain score to advance to the next level.</w:t>
-      </w:r>
-    </w:p>
-    <w:p>
-      <w:r>
-        <w:t>After participants played NoPhish, their ability to identify phishing links consistently improved, showing the benefit of serious games. Furthermore, their confidence in identifying phishing links was significantly higher. This shows that serious games are effective in teaching users cyber-security awareness.</w:t>
-      </w:r>
-    </w:p>
-    <w:p/>
-    <w:p>
-      <w:r>
-        <w:t>This project aims to use virtual reality (VR) as the platform for the game. Checa and Bustillo (2020) performed a review of immersive VR serious games. They found that there is a balance between serious games for education and training. Out of the games for education, 22% are focused on the general public. The games for education are mostly interactive experiences at roughly 50%, whilst passive experiences account for 30%.</w:t>
-      </w:r>
-    </w:p>
-    <w:p>
-      <w:r>
-        <w:t>Therefore, there is space for a public focused interactive VR serious game.</w:t>
-      </w:r>
-    </w:p>
+        <w:t xml:space="preserve">Serious games are a subsection of games that, according to Chen and Michael (2005), "do not have entertainment, enjoyment, or fun as their primary purpose. That isn’t to say that the games under the serious games umbrella aren’t entertaining, enjoyable, or fun. It’s just that there is another purpose, an ulterior motive in a very real sense." </w:t>
+      </w:r>
+      <w:r>
+        <w:t xml:space="preserve">This type of </w:t>
+      </w:r>
+      <w:r>
+        <w:t>game aim</w:t>
+      </w:r>
+      <w:r>
+        <w:t>s</w:t>
+      </w:r>
+      <w:r>
+        <w:t xml:space="preserve"> to educate the player through interaction. Serious games are used by the military, educators, non-government organisations and artists to teach, pass on skills or preach messages. </w:t>
+      </w:r>
+    </w:p>
+    <w:p/>
+    <w:p>
+      <w:r>
+        <w:t xml:space="preserve">Gamification techniques are often used to make topics interactive as a serious game. </w:t>
+      </w:r>
+      <w:proofErr w:type="spellStart"/>
+      <w:r>
+        <w:t>Marczewski</w:t>
+      </w:r>
+      <w:r>
+        <w:t>’s</w:t>
+      </w:r>
+      <w:proofErr w:type="spellEnd"/>
+      <w:r>
+        <w:t xml:space="preserve"> “</w:t>
+      </w:r>
+      <w:r>
+        <w:t>52 Gamification Mechanics and Elements</w:t>
+      </w:r>
+      <w:r>
+        <w:t>” (2018) details many of the elements used in making a serious game. These elements are sorted into 8 sections</w:t>
+      </w:r>
+      <w:r>
+        <w:t xml:space="preserve"> and can be found as </w:t>
+      </w:r>
+      <w:r>
+        <w:fldChar w:fldCharType="begin"/>
+      </w:r>
+      <w:r>
+        <w:instrText xml:space="preserve"> REF _Ref140247101 \h </w:instrText>
+      </w:r>
+      <w:r>
+        <w:fldChar w:fldCharType="separate"/>
+      </w:r>
+      <w:r>
+        <w:t xml:space="preserve">Figure </w:t>
+      </w:r>
+      <w:r>
+        <w:rPr>
+          <w:noProof/>
+        </w:rPr>
+        <w:t>4</w:t>
+      </w:r>
+      <w:r>
+        <w:fldChar w:fldCharType="end"/>
+      </w:r>
+      <w:r>
+        <w:t xml:space="preserve">. The </w:t>
+      </w:r>
+      <w:r>
+        <w:t xml:space="preserve">General </w:t>
+      </w:r>
+      <w:r>
+        <w:t xml:space="preserve">section includes elements such as adding a narrative, visible progression and consequences. Reward </w:t>
+      </w:r>
+      <w:r>
+        <w:t xml:space="preserve">Schedules </w:t>
+      </w:r>
+      <w:r>
+        <w:t xml:space="preserve">include elements that provide events and rewards on a schedule or at random. Socialiser consists of elements that allow for multiple users to connect with each other, </w:t>
+      </w:r>
+      <w:r>
+        <w:t xml:space="preserve">forming teams or competing. The Free Spirit section describes elements that present free choice through exploration and branching choices. Challenges, quests and boss battles fall under Achiever, while trading, caretaking and purpose are part of the Philanthropist section. </w:t>
+      </w:r>
+      <w:r>
+        <w:t xml:space="preserve">Disruptor contains elements such as anarchy, voting and innovation and finally, the Player section has elements like experience points, leaderboards and achievements. </w:t>
+      </w:r>
+    </w:p>
+    <w:p>
+      <w:r>
+        <w:t xml:space="preserve">Whilst not all of these elements are relevant to the project, several will be used and discussed when relevant in the Methodology. </w:t>
+      </w:r>
+    </w:p>
+    <w:p/>
+    <w:p>
+      <w:pPr>
+        <w:keepNext/>
+      </w:pPr>
+      <w:r>
+        <w:rPr>
+          <w:noProof/>
+        </w:rPr>
+        <w:drawing>
+          <wp:inline distT="0" distB="0" distL="0" distR="0" wp14:anchorId="5CFBD150" wp14:editId="50474531">
+            <wp:extent cx="4251960" cy="3008529"/>
+            <wp:effectExtent l="0" t="0" r="0" b="1905"/>
+            <wp:docPr id="1252950943" name="Picture 1" descr="A table of gamification elements&#10;&#10;Description automatically generated"/>
+            <wp:cNvGraphicFramePr>
+              <a:graphicFrameLocks xmlns:a="http://schemas.openxmlformats.org/drawingml/2006/main" noChangeAspect="1"/>
+            </wp:cNvGraphicFramePr>
+            <a:graphic xmlns:a="http://schemas.openxmlformats.org/drawingml/2006/main">
+              <a:graphicData uri="http://schemas.openxmlformats.org/drawingml/2006/picture">
+                <pic:pic xmlns:pic="http://schemas.openxmlformats.org/drawingml/2006/picture">
+                  <pic:nvPicPr>
+                    <pic:cNvPr id="1252950943" name="Picture 1" descr="A table of gamification elements&#10;&#10;Description automatically generated"/>
+                    <pic:cNvPicPr/>
+                  </pic:nvPicPr>
+                  <pic:blipFill>
+                    <a:blip r:embed="rId18"/>
+                    <a:stretch>
+                      <a:fillRect/>
+                    </a:stretch>
+                  </pic:blipFill>
+                  <pic:spPr>
+                    <a:xfrm>
+                      <a:off x="0" y="0"/>
+                      <a:ext cx="4259171" cy="3013631"/>
+                    </a:xfrm>
+                    <a:prstGeom prst="rect">
+                      <a:avLst/>
+                    </a:prstGeom>
+                  </pic:spPr>
+                </pic:pic>
+              </a:graphicData>
+            </a:graphic>
+          </wp:inline>
+        </w:drawing>
+      </w:r>
+    </w:p>
+    <w:p>
+      <w:pPr>
+        <w:pStyle w:val="Caption"/>
+      </w:pPr>
+      <w:r>
+        <w:t xml:space="preserve">Figure </w:t>
+      </w:r>
+      <w:fldSimple w:instr=" SEQ Figure \* ARABIC ">
+        <w:r>
+          <w:rPr>
+            <w:noProof/>
+          </w:rPr>
+          <w:t>5</w:t>
+        </w:r>
+      </w:fldSimple>
+      <w:r>
+        <w:t xml:space="preserve"> Periodic Table of Gamification Elements (</w:t>
+      </w:r>
+      <w:proofErr w:type="spellStart"/>
+      <w:r>
+        <w:t>Marczewski</w:t>
+      </w:r>
+      <w:proofErr w:type="spellEnd"/>
+      <w:r>
+        <w:t>, 2018)</w:t>
+      </w:r>
+    </w:p>
+    <w:p/>
+    <w:p>
+      <w:r>
+        <w:lastRenderedPageBreak/>
+        <w:t xml:space="preserve">As limited results were found when searching for serious games about romance scams, serious games about cyber-security in general were looked at. </w:t>
+      </w:r>
+      <w:r>
+        <w:t xml:space="preserve">One of these is </w:t>
+      </w:r>
+      <w:proofErr w:type="spellStart"/>
+      <w:r>
+        <w:t>NoPhish</w:t>
+      </w:r>
+      <w:proofErr w:type="spellEnd"/>
+      <w:r>
+        <w:t xml:space="preserve">, a mobile application designed to educate people in checking URLs (Canova, </w:t>
+      </w:r>
+      <w:proofErr w:type="spellStart"/>
+      <w:r>
+        <w:t>Volkamer</w:t>
+      </w:r>
+      <w:proofErr w:type="spellEnd"/>
+      <w:r>
+        <w:t>, Bergmann and Borza, 2015</w:t>
+      </w:r>
+      <w:r>
+        <w:t>a</w:t>
+      </w:r>
+      <w:r>
+        <w:t xml:space="preserve">). </w:t>
+      </w:r>
+    </w:p>
+    <w:p>
+      <w:proofErr w:type="spellStart"/>
+      <w:r>
+        <w:t>NoPhish</w:t>
+      </w:r>
+      <w:proofErr w:type="spellEnd"/>
+      <w:r>
+        <w:t xml:space="preserve"> begins with an interactive demo where the user can send a spam email to themselves. This shows how easy it is to create a fake email with a link that can be redirected to a malicious site. After educating the user on </w:t>
+      </w:r>
+      <w:r>
+        <w:t xml:space="preserve">viewing the </w:t>
+      </w:r>
+      <w:r>
+        <w:t xml:space="preserve">URL </w:t>
+      </w:r>
+      <w:r>
+        <w:t>of a website on their phone browser, the game begins.</w:t>
+      </w:r>
+    </w:p>
+    <w:p>
+      <w:r>
+        <w:t xml:space="preserve">The game is split into 10 levels, with each level introducing new information about URL spoofing. These range from unrelated domains to brands in the subdomain and typos of the real website. The game is designed with gamification techniques in mind, like introducing a life system and points. </w:t>
+      </w:r>
+    </w:p>
+    <w:p>
+      <w:proofErr w:type="spellStart"/>
+      <w:r>
+        <w:t>NoPhish</w:t>
+      </w:r>
+      <w:proofErr w:type="spellEnd"/>
+      <w:r>
+        <w:t xml:space="preserve"> reported the results of 19 participants from a lab study</w:t>
+      </w:r>
+      <w:r>
+        <w:t xml:space="preserve"> </w:t>
+      </w:r>
+      <w:r>
+        <w:t xml:space="preserve">(Canova, </w:t>
+      </w:r>
+      <w:proofErr w:type="spellStart"/>
+      <w:r>
+        <w:t>Volkamer</w:t>
+      </w:r>
+      <w:proofErr w:type="spellEnd"/>
+      <w:r>
+        <w:t>, Bergmann and Borza, 2015</w:t>
+      </w:r>
+      <w:r>
+        <w:t>b</w:t>
+      </w:r>
+      <w:r>
+        <w:t>)</w:t>
+      </w:r>
+      <w:r>
+        <w:t>.</w:t>
+      </w:r>
+      <w:r>
+        <w:t xml:space="preserve"> Before playing </w:t>
+      </w:r>
+      <w:proofErr w:type="spellStart"/>
+      <w:r>
+        <w:t>NoPhish</w:t>
+      </w:r>
+      <w:proofErr w:type="spellEnd"/>
+      <w:r>
+        <w:t xml:space="preserve">, most participants correctly identified between 50-64% of the 16 websites provided. After playing </w:t>
+      </w:r>
+      <w:proofErr w:type="spellStart"/>
+      <w:r>
+        <w:t>NoPhish</w:t>
+      </w:r>
+      <w:proofErr w:type="spellEnd"/>
+      <w:r>
+        <w:t xml:space="preserve">, 15 out of the 19 participants correctly identified over 90% of the 24 websites. </w:t>
+      </w:r>
+      <w:r>
+        <w:t xml:space="preserve">Overall, all participants performed better after playing </w:t>
+      </w:r>
+      <w:proofErr w:type="spellStart"/>
+      <w:r>
+        <w:t>NoPhish</w:t>
+      </w:r>
+      <w:proofErr w:type="spellEnd"/>
+      <w:r>
+        <w:t xml:space="preserve">, showing that the game worked in the immediate short term. </w:t>
+      </w:r>
+    </w:p>
+    <w:p>
+      <w:r>
+        <w:t xml:space="preserve">A retention study was also conducted </w:t>
+      </w:r>
+      <w:r>
+        <w:t xml:space="preserve">five months later </w:t>
+      </w:r>
+      <w:r>
+        <w:t xml:space="preserve">to determine if the participants had retained the information from the game. </w:t>
+      </w:r>
+      <w:r>
+        <w:t xml:space="preserve">Whilst most participants performed worse than immediately after playing the game, 18 out of the 19 participants performed better than before playing the game, showing that they had retained knowledge about URL spoofing. Furthermore, </w:t>
+      </w:r>
+      <w:r>
+        <w:t xml:space="preserve">participant confidence in detecting fake URLs increased both </w:t>
+      </w:r>
+      <w:r>
+        <w:t>after immediately playing the game and five months</w:t>
+      </w:r>
+      <w:r>
+        <w:t xml:space="preserve"> later. This shows that serious games can also be used to raise confidence in a topic alongside teaching about a topic.</w:t>
+      </w:r>
+      <w:bookmarkStart w:id="18" w:name="_Toc139984724"/>
+      <w:bookmarkStart w:id="19" w:name="_Toc140495002"/>
+    </w:p>
+    <w:p/>
     <w:p>
       <w:pPr>
         <w:pStyle w:val="Heading2"/>
       </w:pPr>
-      <w:bookmarkStart w:id="17" w:name="_Toc139984724"/>
-      <w:bookmarkStart w:id="18" w:name="_Toc140066340"/>
       <w:r>
         <w:t>VR For Education</w:t>
       </w:r>
-      <w:bookmarkEnd w:id="17"/>
       <w:bookmarkEnd w:id="18"/>
+      <w:bookmarkEnd w:id="19"/>
     </w:p>
     <w:p>
       <w:pPr>
@@ -2541,9 +3450,48 @@
         <w:rPr>
           <w:rStyle w:val="Emphasis"/>
         </w:rPr>
-        <w:t>VR used in education and tourism. Types of VR used (leads into PCVR)</w:t>
-      </w:r>
-    </w:p>
+        <w:t>VR used in education. Types of VR used (leads into PCVR)</w:t>
+      </w:r>
+    </w:p>
+    <w:p>
+      <w:r>
+        <w:t>This project aims to use VR as the platform for the game.</w:t>
+      </w:r>
+      <w:r>
+        <w:t xml:space="preserve"> </w:t>
+      </w:r>
+      <w:proofErr w:type="spellStart"/>
+      <w:r>
+        <w:t>Checa</w:t>
+      </w:r>
+      <w:proofErr w:type="spellEnd"/>
+      <w:r>
+        <w:t xml:space="preserve"> and Bustillo (2020) performed a review of immersive VR serious games. </w:t>
+      </w:r>
+      <w:r>
+        <w:t>They found 171 education-based papers and 235 training based papers, which was then filtered down to 68 for each. These findings show that there is space and demand for not just a VR based romance scam serious game, but more VR based cybersecurity serious games.</w:t>
+      </w:r>
+    </w:p>
+    <w:p>
+      <w:proofErr w:type="spellStart"/>
+      <w:r>
+        <w:t>Checa</w:t>
+      </w:r>
+      <w:proofErr w:type="spellEnd"/>
+      <w:r>
+        <w:t xml:space="preserve"> and Bustillo also categorised the papers into their target audience and typology. They found that out of the games for education, 22% of them are focused on the general public. The typology that most closely correlates to the project is the interactive experience, where the user can interact with the environment, but not freely move through it. Roughly 50% of the education based serious games fell under this typology, the most popular choice.</w:t>
+      </w:r>
+    </w:p>
+    <w:p>
+      <w:r>
+        <w:t xml:space="preserve">Finally, the most common conclusion from the papers was that user satisfaction was higher in VR than with other methods. This bodes well </w:t>
+      </w:r>
+      <w:r>
+        <w:lastRenderedPageBreak/>
+        <w:t>for the project, as it aims to be a general public focused interactive experience.</w:t>
+      </w:r>
+    </w:p>
+    <w:p/>
     <w:p>
       <w:pPr>
         <w:rPr>
@@ -2552,40 +3500,209 @@
           <w:iCs w:val="0"/>
         </w:rPr>
       </w:pPr>
-    </w:p>
-    <w:p>
-      <w:pPr>
-        <w:pStyle w:val="Heading2"/>
-      </w:pPr>
-      <w:bookmarkStart w:id="19" w:name="_Toc139984725"/>
-      <w:bookmarkStart w:id="20" w:name="_Toc140066341"/>
-      <w:r>
-        <w:t>Unity and SteamVR</w:t>
-      </w:r>
-      <w:bookmarkEnd w:id="19"/>
-      <w:bookmarkEnd w:id="20"/>
-    </w:p>
-    <w:p>
-      <w:pPr>
+      <w:r>
         <w:rPr>
           <w:rStyle w:val="Emphasis"/>
-        </w:rPr>
-      </w:pPr>
+          <w:i w:val="0"/>
+          <w:iCs w:val="0"/>
+        </w:rPr>
+        <w:t>An example of using VR for cybersecurity education is the C</w:t>
+      </w:r>
       <w:r>
         <w:rPr>
           <w:rStyle w:val="Emphasis"/>
-        </w:rPr>
-        <w:t>Brief explanation of Unity and SteamVR, wide adoption for PC allowing for easy distribution of the game.</w:t>
-      </w:r>
-    </w:p>
-    <w:p/>
-    <w:p>
-      <w:r>
-        <w:t xml:space="preserve">Romance scams are a form of cyber scams and can lead to heavy psychological damage alongside the financial impact. While there are awareness campaigns and information shown in dating apps, there is a lack of interactive learning experiences. Therefore, this project aims to create a VR game that will educate users on romance scams. As </w:t>
-      </w:r>
-      <w:r>
-        <w:lastRenderedPageBreak/>
-        <w:t xml:space="preserve">discussed, using Unity and SteamVR will allow for the game to be widely available, from home use to exhibition booths at public events. </w:t>
+          <w:i w:val="0"/>
+          <w:iCs w:val="0"/>
+        </w:rPr>
+        <w:t>yberinfrastructure Security Education for Professionals and</w:t>
+      </w:r>
+      <w:r>
+        <w:rPr>
+          <w:rStyle w:val="Emphasis"/>
+          <w:i w:val="0"/>
+          <w:iCs w:val="0"/>
+        </w:rPr>
+        <w:t xml:space="preserve"> </w:t>
+      </w:r>
+      <w:r>
+        <w:rPr>
+          <w:rStyle w:val="Emphasis"/>
+          <w:i w:val="0"/>
+          <w:iCs w:val="0"/>
+        </w:rPr>
+        <w:t>Students (</w:t>
+      </w:r>
+      <w:proofErr w:type="spellStart"/>
+      <w:r>
+        <w:rPr>
+          <w:rStyle w:val="Emphasis"/>
+          <w:i w:val="0"/>
+          <w:iCs w:val="0"/>
+        </w:rPr>
+        <w:t>CiSE-ProS</w:t>
+      </w:r>
+      <w:proofErr w:type="spellEnd"/>
+      <w:r>
+        <w:rPr>
+          <w:rStyle w:val="Emphasis"/>
+          <w:i w:val="0"/>
+          <w:iCs w:val="0"/>
+        </w:rPr>
+        <w:t>) virtual reality environment</w:t>
+      </w:r>
+      <w:r>
+        <w:rPr>
+          <w:rStyle w:val="Emphasis"/>
+          <w:i w:val="0"/>
+          <w:iCs w:val="0"/>
+        </w:rPr>
+        <w:t xml:space="preserve"> (Seo, et al., 2019). This research project created an immersive environment where students are </w:t>
+      </w:r>
+      <w:r>
+        <w:rPr>
+          <w:rStyle w:val="Emphasis"/>
+          <w:i w:val="0"/>
+          <w:iCs w:val="0"/>
+        </w:rPr>
+        <w:t xml:space="preserve">taught how to inspect a data </w:t>
+      </w:r>
+      <w:proofErr w:type="spellStart"/>
+      <w:r>
+        <w:rPr>
+          <w:rStyle w:val="Emphasis"/>
+          <w:i w:val="0"/>
+          <w:iCs w:val="0"/>
+        </w:rPr>
+        <w:t>center</w:t>
+      </w:r>
+      <w:proofErr w:type="spellEnd"/>
+      <w:r>
+        <w:rPr>
+          <w:rStyle w:val="Emphasis"/>
+          <w:i w:val="0"/>
+          <w:iCs w:val="0"/>
+        </w:rPr>
+        <w:t xml:space="preserve"> and replace faulty hardware. </w:t>
+      </w:r>
+    </w:p>
+    <w:p>
+      <w:pPr>
+        <w:rPr>
+          <w:rStyle w:val="Emphasis"/>
+          <w:i w:val="0"/>
+          <w:iCs w:val="0"/>
+        </w:rPr>
+      </w:pPr>
+      <w:r>
+        <w:rPr>
+          <w:rStyle w:val="Emphasis"/>
+          <w:i w:val="0"/>
+          <w:iCs w:val="0"/>
+        </w:rPr>
+        <w:t xml:space="preserve">After 5 minutes using </w:t>
+      </w:r>
+      <w:proofErr w:type="spellStart"/>
+      <w:r>
+        <w:rPr>
+          <w:rStyle w:val="Emphasis"/>
+          <w:i w:val="0"/>
+          <w:iCs w:val="0"/>
+        </w:rPr>
+        <w:t>CiSE-ProS</w:t>
+      </w:r>
+      <w:proofErr w:type="spellEnd"/>
+      <w:r>
+        <w:rPr>
+          <w:rStyle w:val="Emphasis"/>
+          <w:i w:val="0"/>
+          <w:iCs w:val="0"/>
+        </w:rPr>
+        <w:t>, the experiences of 25 students were very positive. 90% of students retained the knowledge from the exercise immediately afterwards, which then dropped down to 80% after one week. Written responses included praise towards the immersion of the VR environment, and how being able to physically interact made it easier to remember information.</w:t>
+      </w:r>
+    </w:p>
+    <w:p>
+      <w:pPr>
+        <w:rPr>
+          <w:rStyle w:val="Emphasis"/>
+          <w:i w:val="0"/>
+          <w:iCs w:val="0"/>
+        </w:rPr>
+      </w:pPr>
+      <w:r>
+        <w:rPr>
+          <w:rStyle w:val="Emphasis"/>
+          <w:i w:val="0"/>
+          <w:iCs w:val="0"/>
+        </w:rPr>
+        <w:t xml:space="preserve">While not fully relevant to this project, </w:t>
+      </w:r>
+      <w:proofErr w:type="spellStart"/>
+      <w:r>
+        <w:rPr>
+          <w:rStyle w:val="Emphasis"/>
+          <w:i w:val="0"/>
+          <w:iCs w:val="0"/>
+        </w:rPr>
+        <w:t>CiSE-ProS</w:t>
+      </w:r>
+      <w:proofErr w:type="spellEnd"/>
+      <w:r>
+        <w:rPr>
+          <w:rStyle w:val="Emphasis"/>
+          <w:i w:val="0"/>
+          <w:iCs w:val="0"/>
+        </w:rPr>
+        <w:t xml:space="preserve"> uses the Unity game engine along with </w:t>
+      </w:r>
+      <w:proofErr w:type="spellStart"/>
+      <w:r>
+        <w:rPr>
+          <w:rStyle w:val="Emphasis"/>
+          <w:i w:val="0"/>
+          <w:iCs w:val="0"/>
+        </w:rPr>
+        <w:t>SteamVR</w:t>
+      </w:r>
+      <w:proofErr w:type="spellEnd"/>
+      <w:r>
+        <w:rPr>
+          <w:rStyle w:val="Emphasis"/>
+          <w:i w:val="0"/>
+          <w:iCs w:val="0"/>
+        </w:rPr>
+        <w:t xml:space="preserve"> for easy VR integration. This combination was praised for it’s ease of use and speed in setting up the VR environment. </w:t>
+      </w:r>
+      <w:r>
+        <w:rPr>
+          <w:rStyle w:val="Emphasis"/>
+          <w:i w:val="0"/>
+          <w:iCs w:val="0"/>
+        </w:rPr>
+        <w:t xml:space="preserve">This bodes well for the project in this report, as Unity with </w:t>
+      </w:r>
+      <w:proofErr w:type="spellStart"/>
+      <w:r>
+        <w:rPr>
+          <w:rStyle w:val="Emphasis"/>
+          <w:i w:val="0"/>
+          <w:iCs w:val="0"/>
+        </w:rPr>
+        <w:t>SteamVR</w:t>
+      </w:r>
+      <w:proofErr w:type="spellEnd"/>
+      <w:r>
+        <w:rPr>
+          <w:rStyle w:val="Emphasis"/>
+          <w:i w:val="0"/>
+          <w:iCs w:val="0"/>
+        </w:rPr>
+        <w:t xml:space="preserve"> will also be used.</w:t>
+      </w:r>
+    </w:p>
+    <w:p/>
+    <w:p>
+      <w:r>
+        <w:t xml:space="preserve">Romance scams are a form of cyber scams and can lead to heavy psychological damage alongside the financial impact. While there are awareness campaigns and information shown in dating apps, there is a lack of interactive learning experiences. Therefore, this project aims to create a VR game that will educate users on romance scams. </w:t>
       </w:r>
     </w:p>
     <w:p>
@@ -2597,7 +3714,7 @@
       <w:pPr>
         <w:pStyle w:val="Heading1"/>
       </w:pPr>
-      <w:bookmarkStart w:id="21" w:name="_Toc140066342"/>
+      <w:bookmarkStart w:id="20" w:name="_Toc140495004"/>
       <w:r>
         <w:lastRenderedPageBreak/>
         <w:t>Chapter 3</w:t>
@@ -2605,69 +3722,243 @@
       <w:r>
         <w:t xml:space="preserve"> Methodology</w:t>
       </w:r>
+      <w:bookmarkEnd w:id="20"/>
+    </w:p>
+    <w:p>
+      <w:pPr>
+        <w:rPr>
+          <w:rStyle w:val="Emphasis"/>
+        </w:rPr>
+      </w:pPr>
+      <w:r>
+        <w:rPr>
+          <w:rStyle w:val="Emphasis"/>
+        </w:rPr>
+        <w:t xml:space="preserve">Present problem, how will it be tackled and how it was </w:t>
+      </w:r>
+      <w:proofErr w:type="gramStart"/>
+      <w:r>
+        <w:rPr>
+          <w:rStyle w:val="Emphasis"/>
+        </w:rPr>
+        <w:t>tackled</w:t>
+      </w:r>
+      <w:proofErr w:type="gramEnd"/>
+    </w:p>
+    <w:p>
+      <w:r>
+        <w:t>The aim of this project is t</w:t>
+      </w:r>
+      <w:r>
+        <w:t xml:space="preserve">o investigate romance scams and provide a game that will raise awareness and educate the public on romance scams. </w:t>
+      </w:r>
+      <w:r>
+        <w:t>Using the information presented in the previous chapter, the game can be created to accurately depict a romance scam scenario.</w:t>
+      </w:r>
+      <w:r>
+        <w:t xml:space="preserve"> </w:t>
+      </w:r>
+      <w:r>
+        <w:t xml:space="preserve">The game will be created using </w:t>
+      </w:r>
+      <w:r>
+        <w:t xml:space="preserve">Unity and </w:t>
+      </w:r>
+      <w:proofErr w:type="spellStart"/>
+      <w:r>
+        <w:t>SteamVR</w:t>
+      </w:r>
+      <w:proofErr w:type="spellEnd"/>
+      <w:r>
+        <w:t xml:space="preserve">, as they allow </w:t>
+      </w:r>
+      <w:r>
+        <w:t>for the game to be widely available, from home use to exhibition booths at public events.</w:t>
+      </w:r>
+    </w:p>
+    <w:p/>
+    <w:p>
+      <w:pPr>
+        <w:pStyle w:val="Heading2"/>
+      </w:pPr>
+      <w:r>
+        <w:t>Platform</w:t>
+      </w:r>
+    </w:p>
+    <w:p>
+      <w:pPr>
+        <w:rPr>
+          <w:rStyle w:val="Emphasis"/>
+        </w:rPr>
+      </w:pPr>
+      <w:r>
+        <w:rPr>
+          <w:rStyle w:val="Emphasis"/>
+        </w:rPr>
+        <w:t xml:space="preserve">Brief explanation of Unity and </w:t>
+      </w:r>
+      <w:proofErr w:type="spellStart"/>
+      <w:r>
+        <w:rPr>
+          <w:rStyle w:val="Emphasis"/>
+        </w:rPr>
+        <w:t>SteamVR</w:t>
+      </w:r>
+      <w:proofErr w:type="spellEnd"/>
+      <w:r>
+        <w:rPr>
+          <w:rStyle w:val="Emphasis"/>
+        </w:rPr>
+        <w:t>, wide adoption for PC allowing for easy distribution of the game.</w:t>
+      </w:r>
+    </w:p>
+    <w:p>
+      <w:pPr>
+        <w:rPr>
+          <w:rStyle w:val="Emphasis"/>
+          <w:i w:val="0"/>
+          <w:iCs w:val="0"/>
+        </w:rPr>
+      </w:pPr>
+      <w:r>
+        <w:rPr>
+          <w:rStyle w:val="Emphasis"/>
+          <w:i w:val="0"/>
+          <w:iCs w:val="0"/>
+        </w:rPr>
+        <w:t>Unity is a 3D and 2D game engine that supports a wide variety of platforms including VR. Another game engine that is popular is the Unreal engine. This also supports 3D, 2D and a wide range of platforms including VR. Unity was selected for this project because of its ease of use for quickly creating prototype games.</w:t>
+      </w:r>
+    </w:p>
+    <w:p>
+      <w:pPr>
+        <w:rPr>
+          <w:rStyle w:val="Emphasis"/>
+          <w:i w:val="0"/>
+          <w:iCs w:val="0"/>
+        </w:rPr>
+      </w:pPr>
+      <w:r>
+        <w:rPr>
+          <w:rStyle w:val="Emphasis"/>
+          <w:i w:val="0"/>
+          <w:iCs w:val="0"/>
+        </w:rPr>
+        <w:t xml:space="preserve">Whilst Unity has native support for VR, </w:t>
+      </w:r>
+      <w:proofErr w:type="spellStart"/>
+      <w:r>
+        <w:rPr>
+          <w:rStyle w:val="Emphasis"/>
+          <w:i w:val="0"/>
+          <w:iCs w:val="0"/>
+        </w:rPr>
+        <w:t>SteamVR</w:t>
+      </w:r>
+      <w:proofErr w:type="spellEnd"/>
+      <w:r>
+        <w:rPr>
+          <w:rStyle w:val="Emphasis"/>
+          <w:i w:val="0"/>
+          <w:iCs w:val="0"/>
+        </w:rPr>
+        <w:t xml:space="preserve"> will be used as the VR runtime. </w:t>
+      </w:r>
+      <w:proofErr w:type="spellStart"/>
+      <w:r>
+        <w:rPr>
+          <w:rStyle w:val="Emphasis"/>
+          <w:i w:val="0"/>
+          <w:iCs w:val="0"/>
+        </w:rPr>
+        <w:t>SteamVR</w:t>
+      </w:r>
+      <w:proofErr w:type="spellEnd"/>
+      <w:r>
+        <w:rPr>
+          <w:rStyle w:val="Emphasis"/>
+          <w:i w:val="0"/>
+          <w:iCs w:val="0"/>
+        </w:rPr>
+        <w:t xml:space="preserve"> is a tool that allows Unity and other game engines to interface to a connected VR headset. </w:t>
+      </w:r>
+      <w:proofErr w:type="spellStart"/>
+      <w:r>
+        <w:rPr>
+          <w:rStyle w:val="Emphasis"/>
+          <w:i w:val="0"/>
+          <w:iCs w:val="0"/>
+        </w:rPr>
+        <w:t>SteamVR</w:t>
+      </w:r>
+      <w:proofErr w:type="spellEnd"/>
+      <w:r>
+        <w:rPr>
+          <w:rStyle w:val="Emphasis"/>
+          <w:i w:val="0"/>
+          <w:iCs w:val="0"/>
+        </w:rPr>
+        <w:t xml:space="preserve"> supports a plethora of VR headsets, abstracting the controller inputs to the tool layer. This allows for many different types of headsets to play the project, expanding the target audience.</w:t>
+      </w:r>
+    </w:p>
+    <w:p/>
+    <w:p>
+      <w:pPr>
+        <w:pStyle w:val="Heading2"/>
+      </w:pPr>
+      <w:bookmarkStart w:id="21" w:name="_Toc140495005"/>
+      <w:r>
+        <w:t>Design</w:t>
+      </w:r>
       <w:bookmarkEnd w:id="21"/>
     </w:p>
-    <w:p>
-      <w:r>
-        <w:t>Present problem, how will it be tackled and how it was tackled</w:t>
-      </w:r>
-    </w:p>
-    <w:p/>
-    <w:p>
-      <w:r>
-        <w:t>The aim of this project is t</w:t>
-      </w:r>
-      <w:r>
-        <w:t xml:space="preserve">o investigate romance scams and provide a game that will raise awareness and educate the public on romance scams. </w:t>
-      </w:r>
-      <w:r>
-        <w:t>Using the information presented in the previous chapter, the game can be created to accurately depict a romance scam scenario.</w:t>
-      </w:r>
-    </w:p>
     <w:p/>
     <w:p>
       <w:pPr>
         <w:pStyle w:val="Heading2"/>
       </w:pPr>
-      <w:r>
-        <w:t>Design</w:t>
-      </w:r>
+      <w:bookmarkStart w:id="22" w:name="_Toc140495006"/>
+      <w:r>
+        <w:t xml:space="preserve">Player and </w:t>
+      </w:r>
+      <w:proofErr w:type="spellStart"/>
+      <w:r>
+        <w:t>SteamVR</w:t>
+      </w:r>
+      <w:bookmarkEnd w:id="22"/>
+      <w:proofErr w:type="spellEnd"/>
     </w:p>
     <w:p/>
     <w:p>
       <w:pPr>
         <w:pStyle w:val="Heading2"/>
       </w:pPr>
-      <w:r>
-        <w:t>Player and SteamVR</w:t>
-      </w:r>
+      <w:bookmarkStart w:id="23" w:name="_Toc140495007"/>
+      <w:r>
+        <w:t>Mechanics and World</w:t>
+      </w:r>
+      <w:bookmarkEnd w:id="23"/>
     </w:p>
     <w:p/>
     <w:p>
       <w:pPr>
         <w:pStyle w:val="Heading2"/>
       </w:pPr>
-      <w:r>
-        <w:t>Mechanics and World</w:t>
-      </w:r>
+      <w:bookmarkStart w:id="24" w:name="_Toc140495008"/>
+      <w:r>
+        <w:t>Plot</w:t>
+      </w:r>
+      <w:bookmarkEnd w:id="24"/>
     </w:p>
     <w:p/>
     <w:p>
       <w:pPr>
         <w:pStyle w:val="Heading2"/>
       </w:pPr>
-      <w:r>
-        <w:t>Plot</w:t>
-      </w:r>
-    </w:p>
-    <w:p/>
-    <w:p>
-      <w:pPr>
-        <w:pStyle w:val="Heading2"/>
-      </w:pPr>
+      <w:bookmarkStart w:id="25" w:name="_Toc140495009"/>
       <w:r>
         <w:t>Integrating the Plot</w:t>
       </w:r>
+      <w:bookmarkEnd w:id="25"/>
     </w:p>
     <w:p/>
     <w:p/>
@@ -2680,7 +3971,7 @@
       <w:pPr>
         <w:pStyle w:val="Heading1"/>
       </w:pPr>
-      <w:bookmarkStart w:id="22" w:name="_Toc140066343"/>
+      <w:bookmarkStart w:id="26" w:name="_Toc140495010"/>
       <w:r>
         <w:lastRenderedPageBreak/>
         <w:t>Chapter 4</w:t>
@@ -2688,7 +3979,7 @@
       <w:r>
         <w:t xml:space="preserve"> Results</w:t>
       </w:r>
-      <w:bookmarkEnd w:id="22"/>
+      <w:bookmarkEnd w:id="26"/>
     </w:p>
     <w:p>
       <w:r>
@@ -2699,7 +3990,7 @@
       <w:pPr>
         <w:pStyle w:val="Heading1"/>
       </w:pPr>
-      <w:bookmarkStart w:id="23" w:name="_Toc140066344"/>
+      <w:bookmarkStart w:id="27" w:name="_Toc140495011"/>
       <w:r>
         <w:lastRenderedPageBreak/>
         <w:t>Chapter 5</w:t>
@@ -2707,7 +3998,7 @@
       <w:r>
         <w:t xml:space="preserve"> Discussion</w:t>
       </w:r>
-      <w:bookmarkEnd w:id="23"/>
+      <w:bookmarkEnd w:id="27"/>
     </w:p>
     <w:p>
       <w:r>
@@ -2732,7 +4023,7 @@
       <w:pPr>
         <w:pStyle w:val="Heading1"/>
       </w:pPr>
-      <w:bookmarkStart w:id="24" w:name="_Toc140066345"/>
+      <w:bookmarkStart w:id="28" w:name="_Toc140495012"/>
       <w:r>
         <w:lastRenderedPageBreak/>
         <w:t>Chapter 6</w:t>
@@ -2746,7 +4037,7 @@
       <w:r>
         <w:t>uture Work</w:t>
       </w:r>
-      <w:bookmarkEnd w:id="24"/>
+      <w:bookmarkEnd w:id="28"/>
       <w:r>
         <w:br w:type="page"/>
       </w:r>
@@ -2755,15 +4046,15 @@
       <w:pPr>
         <w:pStyle w:val="Heading1"/>
       </w:pPr>
-      <w:bookmarkStart w:id="25" w:name="_Toc140066346"/>
+      <w:bookmarkStart w:id="29" w:name="_Toc140495013"/>
       <w:r>
         <w:lastRenderedPageBreak/>
         <w:t>List of References</w:t>
       </w:r>
-      <w:bookmarkEnd w:id="25"/>
-    </w:p>
-    <w:p>
-      <w:hyperlink r:id="rId18" w:history="1">
+      <w:bookmarkEnd w:id="29"/>
+    </w:p>
+    <w:p>
+      <w:hyperlink r:id="rId19" w:history="1">
         <w:r>
           <w:rPr>
             <w:rStyle w:val="Hyperlink"/>
@@ -2771,11 +4062,10 @@
           <w:t>https://www.onlinedatingassociation.org.uk/</w:t>
         </w:r>
       </w:hyperlink>
-      <w:bookmarkStart w:id="26" w:name="_Toc140066347"/>
-      <w:bookmarkStart w:id="27" w:name="_Toc447628191"/>
-    </w:p>
-    <w:p>
-      <w:hyperlink r:id="rId19" w:history="1">
+      <w:bookmarkStart w:id="30" w:name="_Toc447628191"/>
+    </w:p>
+    <w:p>
+      <w:hyperlink r:id="rId20" w:history="1">
         <w:r>
           <w:rPr>
             <w:rStyle w:val="Hyperlink"/>
@@ -2785,7 +4075,7 @@
       </w:hyperlink>
     </w:p>
     <w:p>
-      <w:hyperlink r:id="rId20" w:history="1">
+      <w:hyperlink r:id="rId21" w:history="1">
         <w:r>
           <w:rPr>
             <w:rStyle w:val="Hyperlink"/>
@@ -2798,7 +4088,7 @@
       </w:r>
     </w:p>
     <w:p>
-      <w:hyperlink r:id="rId21" w:history="1">
+      <w:hyperlink r:id="rId22" w:history="1">
         <w:r>
           <w:rPr>
             <w:rStyle w:val="Hyperlink"/>
@@ -2808,7 +4098,7 @@
       </w:hyperlink>
     </w:p>
     <w:p>
-      <w:hyperlink r:id="rId22" w:history="1">
+      <w:hyperlink r:id="rId23" w:history="1">
         <w:r>
           <w:rPr>
             <w:rStyle w:val="Hyperlink"/>
@@ -2832,12 +4122,21 @@
           <w:lang w:eastAsia="en-GB"/>
         </w:rPr>
       </w:pPr>
+      <w:proofErr w:type="spellStart"/>
       <w:r>
         <w:rPr>
           <w:rFonts w:ascii="Times New Roman" w:hAnsi="Times New Roman"/>
           <w:lang w:eastAsia="en-GB"/>
         </w:rPr>
-        <w:t xml:space="preserve">Bilz, A, Shepherd, LA &amp; Johnson, GI, </w:t>
+        <w:t>Bilz</w:t>
+      </w:r>
+      <w:proofErr w:type="spellEnd"/>
+      <w:r>
+        <w:rPr>
+          <w:rFonts w:ascii="Times New Roman" w:hAnsi="Times New Roman"/>
+          <w:lang w:eastAsia="en-GB"/>
+        </w:rPr>
+        <w:t xml:space="preserve">, A, Shepherd, LA &amp; Johnson, GI, </w:t>
       </w:r>
       <w:r>
         <w:rPr>
@@ -2868,18 +4167,24 @@
       <w:pPr>
         <w:pStyle w:val="Heading1"/>
       </w:pPr>
+      <w:bookmarkStart w:id="31" w:name="_Toc140495014"/>
       <w:r>
         <w:lastRenderedPageBreak/>
         <w:t>Bibliography</w:t>
       </w:r>
-      <w:bookmarkEnd w:id="26"/>
-    </w:p>
-    <w:p>
-      <w:r>
-        <w:t>If required</w:t>
-      </w:r>
-    </w:p>
-    <w:bookmarkEnd w:id="27"/>
+      <w:bookmarkEnd w:id="31"/>
+    </w:p>
+    <w:p>
+      <w:r>
+        <w:t xml:space="preserve">If </w:t>
+      </w:r>
+      <w:proofErr w:type="gramStart"/>
+      <w:r>
+        <w:t>required</w:t>
+      </w:r>
+      <w:proofErr w:type="gramEnd"/>
+    </w:p>
+    <w:bookmarkEnd w:id="30"/>
     <w:p/>
     <w:p>
       <w:pPr>
@@ -2893,20 +4198,20 @@
       <w:pPr>
         <w:pStyle w:val="Heading1"/>
       </w:pPr>
-      <w:bookmarkStart w:id="28" w:name="_Toc140066348"/>
+      <w:bookmarkStart w:id="32" w:name="_Toc140495015"/>
       <w:r>
         <w:lastRenderedPageBreak/>
         <w:t>Appendices</w:t>
       </w:r>
-      <w:bookmarkEnd w:id="28"/>
+      <w:bookmarkEnd w:id="32"/>
       <w:r>
         <w:t xml:space="preserve"> </w:t>
       </w:r>
     </w:p>
     <w:p/>
     <w:sectPr>
-      <w:headerReference w:type="default" r:id="rId23"/>
-      <w:footerReference w:type="default" r:id="rId24"/>
+      <w:headerReference w:type="default" r:id="rId24"/>
+      <w:footerReference w:type="default" r:id="rId25"/>
       <w:pgSz w:w="11906" w:h="16838"/>
       <w:pgMar w:top="1440" w:right="1797" w:bottom="1440" w:left="2268" w:header="720" w:footer="720" w:gutter="0"/>
       <w:pgNumType w:start="1"/>
@@ -4029,6 +5334,17 @@
       <w:shd w:val="clear" w:color="auto" w:fill="E1DFDD"/>
     </w:rPr>
   </w:style>
+  <w:style w:type="character" w:styleId="FollowedHyperlink">
+    <w:name w:val="FollowedHyperlink"/>
+    <w:basedOn w:val="DefaultParagraphFont"/>
+    <w:semiHidden/>
+    <w:unhideWhenUsed/>
+    <w:rsid w:val="00E02D75"/>
+    <w:rPr>
+      <w:color w:val="800080" w:themeColor="followedHyperlink"/>
+      <w:u w:val="single"/>
+    </w:rPr>
+  </w:style>
 </w:styles>
 </file>
 

</xml_diff>

<commit_message>
Updated Introduction and References
</commit_message>
<xml_diff>
--- a/Docs/Dissertation.docx
+++ b/Docs/Dissertation.docx
@@ -174,7 +174,7 @@
       <w:r>
         <w:fldChar w:fldCharType="separate"/>
       </w:r>
-      <w:hyperlink w:anchor="_Toc140494991" w:history="1">
+      <w:hyperlink w:anchor="_Toc140660431" w:history="1">
         <w:r>
           <w:rPr>
             <w:rStyle w:val="Hyperlink"/>
@@ -201,7 +201,7 @@
             <w:noProof/>
             <w:webHidden/>
           </w:rPr>
-          <w:instrText xml:space="preserve"> PAGEREF _Toc140494991 \h </w:instrText>
+          <w:instrText xml:space="preserve"> PAGEREF _Toc140660431 \h </w:instrText>
         </w:r>
         <w:r>
           <w:rPr>
@@ -248,7 +248,7 @@
           <w14:ligatures w14:val="standardContextual"/>
         </w:rPr>
       </w:pPr>
-      <w:hyperlink w:anchor="_Toc140494992" w:history="1">
+      <w:hyperlink w:anchor="_Toc140660432" w:history="1">
         <w:r>
           <w:rPr>
             <w:rStyle w:val="Hyperlink"/>
@@ -275,7 +275,7 @@
             <w:noProof/>
             <w:webHidden/>
           </w:rPr>
-          <w:instrText xml:space="preserve"> PAGEREF _Toc140494992 \h </w:instrText>
+          <w:instrText xml:space="preserve"> PAGEREF _Toc140660432 \h </w:instrText>
         </w:r>
         <w:r>
           <w:rPr>
@@ -322,7 +322,7 @@
           <w14:ligatures w14:val="standardContextual"/>
         </w:rPr>
       </w:pPr>
-      <w:hyperlink w:anchor="_Toc140494993" w:history="1">
+      <w:hyperlink w:anchor="_Toc140660433" w:history="1">
         <w:r>
           <w:rPr>
             <w:rStyle w:val="Hyperlink"/>
@@ -349,7 +349,7 @@
             <w:noProof/>
             <w:webHidden/>
           </w:rPr>
-          <w:instrText xml:space="preserve"> PAGEREF _Toc140494993 \h </w:instrText>
+          <w:instrText xml:space="preserve"> PAGEREF _Toc140660433 \h </w:instrText>
         </w:r>
         <w:r>
           <w:rPr>
@@ -396,7 +396,7 @@
           <w14:ligatures w14:val="standardContextual"/>
         </w:rPr>
       </w:pPr>
-      <w:hyperlink w:anchor="_Toc140494994" w:history="1">
+      <w:hyperlink w:anchor="_Toc140660434" w:history="1">
         <w:r>
           <w:rPr>
             <w:rStyle w:val="Hyperlink"/>
@@ -423,7 +423,7 @@
             <w:noProof/>
             <w:webHidden/>
           </w:rPr>
-          <w:instrText xml:space="preserve"> PAGEREF _Toc140494994 \h </w:instrText>
+          <w:instrText xml:space="preserve"> PAGEREF _Toc140660434 \h </w:instrText>
         </w:r>
         <w:r>
           <w:rPr>
@@ -470,7 +470,7 @@
           <w14:ligatures w14:val="standardContextual"/>
         </w:rPr>
       </w:pPr>
-      <w:hyperlink w:anchor="_Toc140494995" w:history="1">
+      <w:hyperlink w:anchor="_Toc140660435" w:history="1">
         <w:r>
           <w:rPr>
             <w:rStyle w:val="Hyperlink"/>
@@ -497,7 +497,7 @@
             <w:noProof/>
             <w:webHidden/>
           </w:rPr>
-          <w:instrText xml:space="preserve"> PAGEREF _Toc140494995 \h </w:instrText>
+          <w:instrText xml:space="preserve"> PAGEREF _Toc140660435 \h </w:instrText>
         </w:r>
         <w:r>
           <w:rPr>
@@ -544,7 +544,7 @@
           <w14:ligatures w14:val="standardContextual"/>
         </w:rPr>
       </w:pPr>
-      <w:hyperlink w:anchor="_Toc140494996" w:history="1">
+      <w:hyperlink w:anchor="_Toc140660436" w:history="1">
         <w:r>
           <w:rPr>
             <w:rStyle w:val="Hyperlink"/>
@@ -571,7 +571,7 @@
             <w:noProof/>
             <w:webHidden/>
           </w:rPr>
-          <w:instrText xml:space="preserve"> PAGEREF _Toc140494996 \h </w:instrText>
+          <w:instrText xml:space="preserve"> PAGEREF _Toc140660436 \h </w:instrText>
         </w:r>
         <w:r>
           <w:rPr>
@@ -618,7 +618,7 @@
           <w14:ligatures w14:val="standardContextual"/>
         </w:rPr>
       </w:pPr>
-      <w:hyperlink w:anchor="_Toc140494997" w:history="1">
+      <w:hyperlink w:anchor="_Toc140660437" w:history="1">
         <w:r>
           <w:rPr>
             <w:rStyle w:val="Hyperlink"/>
@@ -645,7 +645,7 @@
             <w:noProof/>
             <w:webHidden/>
           </w:rPr>
-          <w:instrText xml:space="preserve"> PAGEREF _Toc140494997 \h </w:instrText>
+          <w:instrText xml:space="preserve"> PAGEREF _Toc140660437 \h </w:instrText>
         </w:r>
         <w:r>
           <w:rPr>
@@ -692,7 +692,7 @@
           <w14:ligatures w14:val="standardContextual"/>
         </w:rPr>
       </w:pPr>
-      <w:hyperlink w:anchor="_Toc140494998" w:history="1">
+      <w:hyperlink w:anchor="_Toc140660438" w:history="1">
         <w:r>
           <w:rPr>
             <w:rStyle w:val="Hyperlink"/>
@@ -719,7 +719,7 @@
             <w:noProof/>
             <w:webHidden/>
           </w:rPr>
-          <w:instrText xml:space="preserve"> PAGEREF _Toc140494998 \h </w:instrText>
+          <w:instrText xml:space="preserve"> PAGEREF _Toc140660438 \h </w:instrText>
         </w:r>
         <w:r>
           <w:rPr>
@@ -766,7 +766,7 @@
           <w14:ligatures w14:val="standardContextual"/>
         </w:rPr>
       </w:pPr>
-      <w:hyperlink w:anchor="_Toc140494999" w:history="1">
+      <w:hyperlink w:anchor="_Toc140660439" w:history="1">
         <w:r>
           <w:rPr>
             <w:rStyle w:val="Hyperlink"/>
@@ -793,7 +793,7 @@
             <w:noProof/>
             <w:webHidden/>
           </w:rPr>
-          <w:instrText xml:space="preserve"> PAGEREF _Toc140494999 \h </w:instrText>
+          <w:instrText xml:space="preserve"> PAGEREF _Toc140660439 \h </w:instrText>
         </w:r>
         <w:r>
           <w:rPr>
@@ -840,7 +840,7 @@
           <w14:ligatures w14:val="standardContextual"/>
         </w:rPr>
       </w:pPr>
-      <w:hyperlink w:anchor="_Toc140495000" w:history="1">
+      <w:hyperlink w:anchor="_Toc140660440" w:history="1">
         <w:r>
           <w:rPr>
             <w:rStyle w:val="Hyperlink"/>
@@ -867,7 +867,7 @@
             <w:noProof/>
             <w:webHidden/>
           </w:rPr>
-          <w:instrText xml:space="preserve"> PAGEREF _Toc140495000 \h </w:instrText>
+          <w:instrText xml:space="preserve"> PAGEREF _Toc140660440 \h </w:instrText>
         </w:r>
         <w:r>
           <w:rPr>
@@ -914,7 +914,7 @@
           <w14:ligatures w14:val="standardContextual"/>
         </w:rPr>
       </w:pPr>
-      <w:hyperlink w:anchor="_Toc140495001" w:history="1">
+      <w:hyperlink w:anchor="_Toc140660441" w:history="1">
         <w:r>
           <w:rPr>
             <w:rStyle w:val="Hyperlink"/>
@@ -941,7 +941,7 @@
             <w:noProof/>
             <w:webHidden/>
           </w:rPr>
-          <w:instrText xml:space="preserve"> PAGEREF _Toc140495001 \h </w:instrText>
+          <w:instrText xml:space="preserve"> PAGEREF _Toc140660441 \h </w:instrText>
         </w:r>
         <w:r>
           <w:rPr>
@@ -988,7 +988,7 @@
           <w14:ligatures w14:val="standardContextual"/>
         </w:rPr>
       </w:pPr>
-      <w:hyperlink w:anchor="_Toc140495002" w:history="1">
+      <w:hyperlink w:anchor="_Toc140660442" w:history="1">
         <w:r>
           <w:rPr>
             <w:rStyle w:val="Hyperlink"/>
@@ -1015,7 +1015,7 @@
             <w:noProof/>
             <w:webHidden/>
           </w:rPr>
-          <w:instrText xml:space="preserve"> PAGEREF _Toc140495002 \h </w:instrText>
+          <w:instrText xml:space="preserve"> PAGEREF _Toc140660442 \h </w:instrText>
         </w:r>
         <w:r>
           <w:rPr>
@@ -1035,7 +1035,7 @@
             <w:noProof/>
             <w:webHidden/>
           </w:rPr>
-          <w:t>7</w:t>
+          <w:t>8</w:t>
         </w:r>
         <w:r>
           <w:rPr>
@@ -1048,7 +1048,7 @@
     </w:p>
     <w:p>
       <w:pPr>
-        <w:pStyle w:val="TOC2"/>
+        <w:pStyle w:val="TOC1"/>
         <w:tabs>
           <w:tab w:val="right" w:leader="dot" w:pos="7831"/>
         </w:tabs>
@@ -1062,13 +1062,13 @@
           <w14:ligatures w14:val="standardContextual"/>
         </w:rPr>
       </w:pPr>
-      <w:hyperlink w:anchor="_Toc140495003" w:history="1">
+      <w:hyperlink w:anchor="_Toc140660443" w:history="1">
         <w:r>
           <w:rPr>
             <w:rStyle w:val="Hyperlink"/>
             <w:noProof/>
           </w:rPr>
-          <w:t>Unity and SteamVR</w:t>
+          <w:t>Chapter 3 Methodology</w:t>
         </w:r>
         <w:r>
           <w:rPr>
@@ -1089,7 +1089,7 @@
             <w:noProof/>
             <w:webHidden/>
           </w:rPr>
-          <w:instrText xml:space="preserve"> PAGEREF _Toc140495003 \h </w:instrText>
+          <w:instrText xml:space="preserve"> PAGEREF _Toc140660443 \h </w:instrText>
         </w:r>
         <w:r>
           <w:rPr>
@@ -1109,7 +1109,7 @@
             <w:noProof/>
             <w:webHidden/>
           </w:rPr>
-          <w:t>7</w:t>
+          <w:t>10</w:t>
         </w:r>
         <w:r>
           <w:rPr>
@@ -1122,7 +1122,7 @@
     </w:p>
     <w:p>
       <w:pPr>
-        <w:pStyle w:val="TOC1"/>
+        <w:pStyle w:val="TOC2"/>
         <w:tabs>
           <w:tab w:val="right" w:leader="dot" w:pos="7831"/>
         </w:tabs>
@@ -1136,13 +1136,13 @@
           <w14:ligatures w14:val="standardContextual"/>
         </w:rPr>
       </w:pPr>
-      <w:hyperlink w:anchor="_Toc140495004" w:history="1">
+      <w:hyperlink w:anchor="_Toc140660444" w:history="1">
         <w:r>
           <w:rPr>
             <w:rStyle w:val="Hyperlink"/>
             <w:noProof/>
           </w:rPr>
-          <w:t>Chapter 3 Methodology</w:t>
+          <w:t>Platform</w:t>
         </w:r>
         <w:r>
           <w:rPr>
@@ -1163,7 +1163,7 @@
             <w:noProof/>
             <w:webHidden/>
           </w:rPr>
-          <w:instrText xml:space="preserve"> PAGEREF _Toc140495004 \h </w:instrText>
+          <w:instrText xml:space="preserve"> PAGEREF _Toc140660444 \h </w:instrText>
         </w:r>
         <w:r>
           <w:rPr>
@@ -1183,7 +1183,7 @@
             <w:noProof/>
             <w:webHidden/>
           </w:rPr>
-          <w:t>9</w:t>
+          <w:t>10</w:t>
         </w:r>
         <w:r>
           <w:rPr>
@@ -1210,7 +1210,7 @@
           <w14:ligatures w14:val="standardContextual"/>
         </w:rPr>
       </w:pPr>
-      <w:hyperlink w:anchor="_Toc140495005" w:history="1">
+      <w:hyperlink w:anchor="_Toc140660445" w:history="1">
         <w:r>
           <w:rPr>
             <w:rStyle w:val="Hyperlink"/>
@@ -1237,7 +1237,7 @@
             <w:noProof/>
             <w:webHidden/>
           </w:rPr>
-          <w:instrText xml:space="preserve"> PAGEREF _Toc140495005 \h </w:instrText>
+          <w:instrText xml:space="preserve"> PAGEREF _Toc140660445 \h </w:instrText>
         </w:r>
         <w:r>
           <w:rPr>
@@ -1257,7 +1257,7 @@
             <w:noProof/>
             <w:webHidden/>
           </w:rPr>
-          <w:t>9</w:t>
+          <w:t>10</w:t>
         </w:r>
         <w:r>
           <w:rPr>
@@ -1284,7 +1284,7 @@
           <w14:ligatures w14:val="standardContextual"/>
         </w:rPr>
       </w:pPr>
-      <w:hyperlink w:anchor="_Toc140495006" w:history="1">
+      <w:hyperlink w:anchor="_Toc140660446" w:history="1">
         <w:r>
           <w:rPr>
             <w:rStyle w:val="Hyperlink"/>
@@ -1311,7 +1311,7 @@
             <w:noProof/>
             <w:webHidden/>
           </w:rPr>
-          <w:instrText xml:space="preserve"> PAGEREF _Toc140495006 \h </w:instrText>
+          <w:instrText xml:space="preserve"> PAGEREF _Toc140660446 \h </w:instrText>
         </w:r>
         <w:r>
           <w:rPr>
@@ -1331,7 +1331,7 @@
             <w:noProof/>
             <w:webHidden/>
           </w:rPr>
-          <w:t>9</w:t>
+          <w:t>10</w:t>
         </w:r>
         <w:r>
           <w:rPr>
@@ -1358,7 +1358,7 @@
           <w14:ligatures w14:val="standardContextual"/>
         </w:rPr>
       </w:pPr>
-      <w:hyperlink w:anchor="_Toc140495007" w:history="1">
+      <w:hyperlink w:anchor="_Toc140660447" w:history="1">
         <w:r>
           <w:rPr>
             <w:rStyle w:val="Hyperlink"/>
@@ -1385,7 +1385,7 @@
             <w:noProof/>
             <w:webHidden/>
           </w:rPr>
-          <w:instrText xml:space="preserve"> PAGEREF _Toc140495007 \h </w:instrText>
+          <w:instrText xml:space="preserve"> PAGEREF _Toc140660447 \h </w:instrText>
         </w:r>
         <w:r>
           <w:rPr>
@@ -1405,7 +1405,7 @@
             <w:noProof/>
             <w:webHidden/>
           </w:rPr>
-          <w:t>9</w:t>
+          <w:t>10</w:t>
         </w:r>
         <w:r>
           <w:rPr>
@@ -1432,7 +1432,7 @@
           <w14:ligatures w14:val="standardContextual"/>
         </w:rPr>
       </w:pPr>
-      <w:hyperlink w:anchor="_Toc140495008" w:history="1">
+      <w:hyperlink w:anchor="_Toc140660448" w:history="1">
         <w:r>
           <w:rPr>
             <w:rStyle w:val="Hyperlink"/>
@@ -1459,7 +1459,7 @@
             <w:noProof/>
             <w:webHidden/>
           </w:rPr>
-          <w:instrText xml:space="preserve"> PAGEREF _Toc140495008 \h </w:instrText>
+          <w:instrText xml:space="preserve"> PAGEREF _Toc140660448 \h </w:instrText>
         </w:r>
         <w:r>
           <w:rPr>
@@ -1479,7 +1479,7 @@
             <w:noProof/>
             <w:webHidden/>
           </w:rPr>
-          <w:t>9</w:t>
+          <w:t>10</w:t>
         </w:r>
         <w:r>
           <w:rPr>
@@ -1506,7 +1506,7 @@
           <w14:ligatures w14:val="standardContextual"/>
         </w:rPr>
       </w:pPr>
-      <w:hyperlink w:anchor="_Toc140495009" w:history="1">
+      <w:hyperlink w:anchor="_Toc140660449" w:history="1">
         <w:r>
           <w:rPr>
             <w:rStyle w:val="Hyperlink"/>
@@ -1533,7 +1533,7 @@
             <w:noProof/>
             <w:webHidden/>
           </w:rPr>
-          <w:instrText xml:space="preserve"> PAGEREF _Toc140495009 \h </w:instrText>
+          <w:instrText xml:space="preserve"> PAGEREF _Toc140660449 \h </w:instrText>
         </w:r>
         <w:r>
           <w:rPr>
@@ -1553,7 +1553,7 @@
             <w:noProof/>
             <w:webHidden/>
           </w:rPr>
-          <w:t>9</w:t>
+          <w:t>10</w:t>
         </w:r>
         <w:r>
           <w:rPr>
@@ -1580,7 +1580,7 @@
           <w14:ligatures w14:val="standardContextual"/>
         </w:rPr>
       </w:pPr>
-      <w:hyperlink w:anchor="_Toc140495010" w:history="1">
+      <w:hyperlink w:anchor="_Toc140660450" w:history="1">
         <w:r>
           <w:rPr>
             <w:rStyle w:val="Hyperlink"/>
@@ -1607,7 +1607,7 @@
             <w:noProof/>
             <w:webHidden/>
           </w:rPr>
-          <w:instrText xml:space="preserve"> PAGEREF _Toc140495010 \h </w:instrText>
+          <w:instrText xml:space="preserve"> PAGEREF _Toc140660450 \h </w:instrText>
         </w:r>
         <w:r>
           <w:rPr>
@@ -1627,7 +1627,7 @@
             <w:noProof/>
             <w:webHidden/>
           </w:rPr>
-          <w:t>10</w:t>
+          <w:t>11</w:t>
         </w:r>
         <w:r>
           <w:rPr>
@@ -1654,7 +1654,7 @@
           <w14:ligatures w14:val="standardContextual"/>
         </w:rPr>
       </w:pPr>
-      <w:hyperlink w:anchor="_Toc140495011" w:history="1">
+      <w:hyperlink w:anchor="_Toc140660451" w:history="1">
         <w:r>
           <w:rPr>
             <w:rStyle w:val="Hyperlink"/>
@@ -1681,7 +1681,7 @@
             <w:noProof/>
             <w:webHidden/>
           </w:rPr>
-          <w:instrText xml:space="preserve"> PAGEREF _Toc140495011 \h </w:instrText>
+          <w:instrText xml:space="preserve"> PAGEREF _Toc140660451 \h </w:instrText>
         </w:r>
         <w:r>
           <w:rPr>
@@ -1701,7 +1701,7 @@
             <w:noProof/>
             <w:webHidden/>
           </w:rPr>
-          <w:t>11</w:t>
+          <w:t>12</w:t>
         </w:r>
         <w:r>
           <w:rPr>
@@ -1728,7 +1728,7 @@
           <w14:ligatures w14:val="standardContextual"/>
         </w:rPr>
       </w:pPr>
-      <w:hyperlink w:anchor="_Toc140495012" w:history="1">
+      <w:hyperlink w:anchor="_Toc140660452" w:history="1">
         <w:r>
           <w:rPr>
             <w:rStyle w:val="Hyperlink"/>
@@ -1755,7 +1755,7 @@
             <w:noProof/>
             <w:webHidden/>
           </w:rPr>
-          <w:instrText xml:space="preserve"> PAGEREF _Toc140495012 \h </w:instrText>
+          <w:instrText xml:space="preserve"> PAGEREF _Toc140660452 \h </w:instrText>
         </w:r>
         <w:r>
           <w:rPr>
@@ -1775,7 +1775,7 @@
             <w:noProof/>
             <w:webHidden/>
           </w:rPr>
-          <w:t>12</w:t>
+          <w:t>13</w:t>
         </w:r>
         <w:r>
           <w:rPr>
@@ -1802,7 +1802,7 @@
           <w14:ligatures w14:val="standardContextual"/>
         </w:rPr>
       </w:pPr>
-      <w:hyperlink w:anchor="_Toc140495013" w:history="1">
+      <w:hyperlink w:anchor="_Toc140660453" w:history="1">
         <w:r>
           <w:rPr>
             <w:rStyle w:val="Hyperlink"/>
@@ -1829,7 +1829,7 @@
             <w:noProof/>
             <w:webHidden/>
           </w:rPr>
-          <w:instrText xml:space="preserve"> PAGEREF _Toc140495013 \h </w:instrText>
+          <w:instrText xml:space="preserve"> PAGEREF _Toc140660453 \h </w:instrText>
         </w:r>
         <w:r>
           <w:rPr>
@@ -1849,7 +1849,7 @@
             <w:noProof/>
             <w:webHidden/>
           </w:rPr>
-          <w:t>13</w:t>
+          <w:t>14</w:t>
         </w:r>
         <w:r>
           <w:rPr>
@@ -1876,7 +1876,7 @@
           <w14:ligatures w14:val="standardContextual"/>
         </w:rPr>
       </w:pPr>
-      <w:hyperlink w:anchor="_Toc140495014" w:history="1">
+      <w:hyperlink w:anchor="_Toc140660454" w:history="1">
         <w:r>
           <w:rPr>
             <w:rStyle w:val="Hyperlink"/>
@@ -1903,7 +1903,7 @@
             <w:noProof/>
             <w:webHidden/>
           </w:rPr>
-          <w:instrText xml:space="preserve"> PAGEREF _Toc140495014 \h </w:instrText>
+          <w:instrText xml:space="preserve"> PAGEREF _Toc140660454 \h </w:instrText>
         </w:r>
         <w:r>
           <w:rPr>
@@ -1923,7 +1923,7 @@
             <w:noProof/>
             <w:webHidden/>
           </w:rPr>
-          <w:t>14</w:t>
+          <w:t>15</w:t>
         </w:r>
         <w:r>
           <w:rPr>
@@ -1950,7 +1950,7 @@
           <w14:ligatures w14:val="standardContextual"/>
         </w:rPr>
       </w:pPr>
-      <w:hyperlink w:anchor="_Toc140495015" w:history="1">
+      <w:hyperlink w:anchor="_Toc140660455" w:history="1">
         <w:r>
           <w:rPr>
             <w:rStyle w:val="Hyperlink"/>
@@ -1977,7 +1977,7 @@
             <w:noProof/>
             <w:webHidden/>
           </w:rPr>
-          <w:instrText xml:space="preserve"> PAGEREF _Toc140495015 \h </w:instrText>
+          <w:instrText xml:space="preserve"> PAGEREF _Toc140660455 \h </w:instrText>
         </w:r>
         <w:r>
           <w:rPr>
@@ -1997,7 +1997,7 @@
             <w:noProof/>
             <w:webHidden/>
           </w:rPr>
-          <w:t>15</w:t>
+          <w:t>16</w:t>
         </w:r>
         <w:r>
           <w:rPr>
@@ -2035,7 +2035,7 @@
       <w:r>
         <w:br w:type="page"/>
       </w:r>
-      <w:bookmarkStart w:id="0" w:name="_Toc140494991"/>
+      <w:bookmarkStart w:id="0" w:name="_Toc140660431"/>
       <w:r>
         <w:lastRenderedPageBreak/>
         <w:t>Table of Figures</w:t>
@@ -2049,7 +2049,7 @@
       <w:r>
         <w:br w:type="page"/>
       </w:r>
-      <w:bookmarkStart w:id="1" w:name="_Toc140494992"/>
+      <w:bookmarkStart w:id="1" w:name="_Toc140660432"/>
       <w:r>
         <w:lastRenderedPageBreak/>
         <w:t xml:space="preserve">Table of </w:t>
@@ -2067,7 +2067,7 @@
       <w:r>
         <w:br w:type="page"/>
       </w:r>
-      <w:bookmarkStart w:id="2" w:name="_Toc140494993"/>
+      <w:bookmarkStart w:id="2" w:name="_Toc140660433"/>
       <w:r>
         <w:lastRenderedPageBreak/>
         <w:t>Acknowledgements</w:t>
@@ -2082,7 +2082,7 @@
       <w:r>
         <w:br w:type="page"/>
       </w:r>
-      <w:bookmarkStart w:id="3" w:name="_Toc140494994"/>
+      <w:bookmarkStart w:id="3" w:name="_Toc140660434"/>
       <w:r>
         <w:lastRenderedPageBreak/>
         <w:t>Abstract</w:t>
@@ -2124,14 +2124,10 @@
     <w:p/>
     <w:p>
       <w:r>
-        <w:t>Anticipated Results</w:t>
-      </w:r>
-    </w:p>
-    <w:p>
-      <w:r>
-        <w:t>Users will learn that romance scams are not like short term phishing scams, but instead they are a long-term con that leaves its victims suffering from financial and psychological damage. The game can then be used to promote awareness in police campaigns and public events.</w:t>
-      </w:r>
-    </w:p>
+        <w:t>Results</w:t>
+      </w:r>
+    </w:p>
+    <w:p/>
     <w:p/>
     <w:p>
       <w:r>
@@ -2151,7 +2147,7 @@
       <w:r>
         <w:br w:type="page"/>
       </w:r>
-      <w:bookmarkStart w:id="4" w:name="_Toc140494995"/>
+      <w:bookmarkStart w:id="4" w:name="_Toc140660435"/>
       <w:r>
         <w:lastRenderedPageBreak/>
         <w:t>Abbreviations, Symbols and Notation</w:t>
@@ -2186,7 +2182,7 @@
       <w:pPr>
         <w:pStyle w:val="Heading1"/>
       </w:pPr>
-      <w:bookmarkStart w:id="5" w:name="_Toc140494996"/>
+      <w:bookmarkStart w:id="5" w:name="_Toc140660436"/>
       <w:r>
         <w:lastRenderedPageBreak/>
         <w:t xml:space="preserve">Chapter 1 </w:t>
@@ -2209,31 +2205,16 @@
         <w:t>What is a scam? Popularity of the Internet, movement to cyber-crime and cyber-scams, romance scams and their effects, interactive education</w:t>
       </w:r>
     </w:p>
+    <w:p/>
+    <w:p>
+      <w:r>
+        <w:t>While advance fee fraud did not start with the Internet, scammers have used the Internet to expand their reach and target victims all over the world.</w:t>
+      </w:r>
+    </w:p>
+    <w:p/>
     <w:p>
       <w:r>
         <w:t xml:space="preserve">According to The World Bank (Figure 1, 2022), Internet usage has risen by 133% in the past decade. As people use the Internet more, they move their activities, services, and products onto the Internet. This also includes criminal activities. One of the most common criminal activities on the Internet is fraud. </w:t>
-      </w:r>
-    </w:p>
-    <w:p>
-      <w:r>
-        <w:t>Cyber-fraud has evolved over the years. In 2009, the top 3 scams were advance fee fraud, online auction and shopping, and lottery and sweepstake scams. By 2019, the top 3 scams were phishing scams, threats to life, arrest or other, and identity theft (Australian Competition and Consumer Commission, 2020). The evolution of the internet and improvements in hacking technology has caused this change.</w:t>
-      </w:r>
-    </w:p>
-    <w:p>
-      <w:r>
-        <w:t>An example of this is the introduction of business email compromise scams</w:t>
-      </w:r>
-      <w:r>
-        <w:t xml:space="preserve">. </w:t>
-      </w:r>
-      <w:r>
-        <w:t xml:space="preserve">According to Microsoft (no date), there are five types of business email compromise scams that all target different employee roles in the company. These types of scams are only possible with the shift towards using the </w:t>
-      </w:r>
-      <w:r>
-        <w:t>I</w:t>
-      </w:r>
-      <w:r>
-        <w:t>nternet for most actions and with developments in hacking technology.</w:t>
       </w:r>
     </w:p>
     <w:p/>
@@ -2298,6 +2279,28 @@
         <w:t xml:space="preserve"> Change in adoption of communication technologies (World Bank, 2022)</w:t>
       </w:r>
     </w:p>
+    <w:p>
+      <w:r>
+        <w:t>Cyber-fraud has evolved over the years. In 2009, the top 3 scams were advance fee fraud, online auction and shopping, and lottery and sweepstake scams. By 2019, the top 3 scams were phishing scams, threats to life, arrest or other, and identity theft (Australian Competition and Consumer Commission, 2020). The evolution of the internet and improvements in hacking technology has caused this change.</w:t>
+      </w:r>
+    </w:p>
+    <w:p>
+      <w:r>
+        <w:t>An example of this is the introduction of business email compromise scams</w:t>
+      </w:r>
+      <w:r>
+        <w:t xml:space="preserve">. </w:t>
+      </w:r>
+      <w:r>
+        <w:t xml:space="preserve">According to Microsoft (no date), there are five types of business email compromise scams that all target different employee roles in the company. These types of scams are only possible with the shift towards using the </w:t>
+      </w:r>
+      <w:r>
+        <w:t>I</w:t>
+      </w:r>
+      <w:r>
+        <w:t>nternet for most actions and with developments in hacking technology.</w:t>
+      </w:r>
+    </w:p>
     <w:p/>
     <w:p>
       <w:r>
@@ -2306,17 +2309,14 @@
     </w:p>
     <w:p>
       <w:r>
+        <w:lastRenderedPageBreak/>
         <w:t xml:space="preserve">Romance fraud takes advantage of dating services to target a wide range of individuals, and the anonymity of the </w:t>
       </w:r>
       <w:r>
         <w:t>Internet</w:t>
       </w:r>
       <w:r>
-        <w:t xml:space="preserve"> allows scammers to impersonate attractive individuals. The scammers then approach victims and groom them emotionally. When the victim’s relationship with the scammer has grown, the scammer then extorts money out of the victim </w:t>
-      </w:r>
-      <w:r>
-        <w:lastRenderedPageBreak/>
-        <w:t>with scenarios such as asking for gifts, helping with travel costs and hospital bills. Once a victim realises that it is a scam or can no longer afford to pay the scammer, the relationship ends. This causes emotional suffering alongside financial suffering and can lead to second waves of scams as the victim believes that the relationship is salvageable.</w:t>
+        <w:t xml:space="preserve"> allows scammers to impersonate attractive individuals. The scammers then approach victims and groom them emotionally. When the victim’s relationship with the scammer has grown, the scammer then extorts money out of the victim with scenarios such as asking for gifts, helping with travel costs and hospital bills. Once a victim realises that it is a scam or can no longer afford to pay the scammer, the relationship ends. This causes emotional suffering alongside financial suffering and can lead to second waves of scams as the victim believes that the relationship is salvageable.</w:t>
       </w:r>
     </w:p>
     <w:p>
@@ -2358,7 +2358,7 @@
       <w:pPr>
         <w:pStyle w:val="Heading1"/>
       </w:pPr>
-      <w:bookmarkStart w:id="6" w:name="_Toc140494997"/>
+      <w:bookmarkStart w:id="6" w:name="_Toc140660437"/>
       <w:r>
         <w:lastRenderedPageBreak/>
         <w:t>Chapter 2</w:t>
@@ -2379,7 +2379,7 @@
         <w:pStyle w:val="Heading2"/>
       </w:pPr>
       <w:bookmarkStart w:id="7" w:name="_Toc139984720"/>
-      <w:bookmarkStart w:id="8" w:name="_Toc140494998"/>
+      <w:bookmarkStart w:id="8" w:name="_Toc140660438"/>
       <w:r>
         <w:t>Cyber-Scams</w:t>
       </w:r>
@@ -2445,64 +2445,141 @@
         <w:t>, 2020). This matches other European countries; the UK saw an increase of 700,000 remote card fraud per year and the European Central Bank also saw increases in remote card fraud.</w:t>
       </w:r>
     </w:p>
-    <w:p>
-      <w:r>
-        <w:t xml:space="preserve">The techniques that scammers use to extract card information have evolved to include real world events. During the COVID-19 pandemic, scammers posed as the World Health Organisation, the UK’s National Health Service, and other companies in phishing attacks. These phishing attacks used email, SMS or </w:t>
-      </w:r>
-      <w:proofErr w:type="spellStart"/>
-      <w:r>
-        <w:t>Whatsapp</w:t>
-      </w:r>
-      <w:proofErr w:type="spellEnd"/>
-      <w:r>
-        <w:t xml:space="preserve"> to send URLs to fake government websites where victims enter their banking details to receive benefits (</w:t>
-      </w:r>
-      <w:proofErr w:type="spellStart"/>
-      <w:r>
-        <w:t>Lallie</w:t>
-      </w:r>
-      <w:proofErr w:type="spellEnd"/>
-      <w:r>
-        <w:t xml:space="preserve">, Shepherd, Nurse, </w:t>
-      </w:r>
-      <w:proofErr w:type="spellStart"/>
-      <w:r>
-        <w:t>Erola</w:t>
-      </w:r>
-      <w:proofErr w:type="spellEnd"/>
-      <w:r>
-        <w:t xml:space="preserve">, </w:t>
-      </w:r>
-      <w:proofErr w:type="spellStart"/>
-      <w:r>
-        <w:t>Epiphaniou</w:t>
-      </w:r>
-      <w:proofErr w:type="spellEnd"/>
-      <w:r>
-        <w:t xml:space="preserve">, Maple, </w:t>
-      </w:r>
-      <w:proofErr w:type="spellStart"/>
-      <w:r>
-        <w:t>Bellekens</w:t>
-      </w:r>
-      <w:proofErr w:type="spellEnd"/>
-      <w:r>
-        <w:t>, 2021).</w:t>
-      </w:r>
-    </w:p>
-    <w:p>
-      <w:r>
-        <w:t>Another aspect of life that can be targeted is an individual’s romantic life. Romance scams target individuals looking for love on dating services.</w:t>
-      </w:r>
-    </w:p>
-    <w:p/>
+    <w:p/>
+    <w:p>
+      <w:r>
+        <w:t xml:space="preserve">One of the most </w:t>
+      </w:r>
+      <w:r>
+        <w:t>well-known</w:t>
+      </w:r>
+      <w:r>
+        <w:t xml:space="preserve"> types of fraud is advance fee fraud</w:t>
+      </w:r>
+      <w:r>
+        <w:t>,</w:t>
+      </w:r>
+      <w:r>
+        <w:t xml:space="preserve"> </w:t>
+      </w:r>
+      <w:r>
+        <w:t>a</w:t>
+      </w:r>
+      <w:r>
+        <w:t xml:space="preserve">lso known as the “Nigerian Money Scam” or the 419 </w:t>
+      </w:r>
+      <w:proofErr w:type="gramStart"/>
+      <w:r>
+        <w:t>fraud</w:t>
+      </w:r>
+      <w:proofErr w:type="gramEnd"/>
+      <w:r>
+        <w:t>, from the section of Nigerian penal code it falls under (Rosen, 2004)</w:t>
+      </w:r>
+      <w:r>
+        <w:t>.</w:t>
+      </w:r>
+      <w:r>
+        <w:t xml:space="preserve"> </w:t>
+      </w:r>
+      <w:r>
+        <w:t>A</w:t>
+      </w:r>
+      <w:r>
+        <w:t xml:space="preserve">dvance fee fraud works by tempting victims to part with small amounts of money in the hope of receiving a large payout. </w:t>
+      </w:r>
+    </w:p>
+    <w:p>
+      <w:r>
+        <w:t xml:space="preserve">A popular example of this is </w:t>
+      </w:r>
+      <w:r>
+        <w:t>an email from the relative of a deceased senior government official, who has a large amount of money held in a foreign bank account. In order to retrieve the money, the relative asks the victim for assistance. In return for helping the relative out, the victim will be offered a percentage of the money</w:t>
+      </w:r>
+      <w:r>
+        <w:t xml:space="preserve"> held in the account. </w:t>
+      </w:r>
+      <w:r>
+        <w:t>If the victim agrees to help, they will be asked to provide a small advance fee to pay for banking fees and currency exchange.</w:t>
+      </w:r>
+      <w:r>
+        <w:t xml:space="preserve"> If the victim complies and provides money, they become invested into the scam and it becomes harder to withdraw (Wall, 2007).</w:t>
+      </w:r>
+    </w:p>
+    <w:p/>
+    <w:p>
+      <w:r>
+        <w:rPr>
+          <w:rStyle w:val="Emphasis"/>
+          <w:i w:val="0"/>
+          <w:iCs w:val="0"/>
+        </w:rPr>
+        <w:t xml:space="preserve">Romance scams, like advance fee frauds, are </w:t>
+      </w:r>
+      <w:r>
+        <w:rPr>
+          <w:rStyle w:val="Emphasis"/>
+          <w:i w:val="0"/>
+          <w:iCs w:val="0"/>
+        </w:rPr>
+        <w:t>scams that</w:t>
+      </w:r>
+      <w:r>
+        <w:rPr>
+          <w:rStyle w:val="Emphasis"/>
+          <w:i w:val="0"/>
+          <w:iCs w:val="0"/>
+        </w:rPr>
+        <w:t xml:space="preserve"> focus on individual communication.</w:t>
+      </w:r>
+      <w:r>
+        <w:rPr>
+          <w:rStyle w:val="Emphasis"/>
+          <w:i w:val="0"/>
+          <w:iCs w:val="0"/>
+        </w:rPr>
+        <w:t xml:space="preserve"> Whilst advance fee frauds target individuals looking to get rich with little effort, </w:t>
+      </w:r>
+      <w:r>
+        <w:rPr>
+          <w:rStyle w:val="Emphasis"/>
+          <w:i w:val="0"/>
+          <w:iCs w:val="0"/>
+        </w:rPr>
+        <w:t xml:space="preserve">romance scams </w:t>
+      </w:r>
+      <w:r>
+        <w:rPr>
+          <w:rStyle w:val="Emphasis"/>
+          <w:i w:val="0"/>
+          <w:iCs w:val="0"/>
+        </w:rPr>
+        <w:t>instead target lonely individuals looking for love.</w:t>
+      </w:r>
+    </w:p>
+    <w:p>
+      <w:pPr>
+        <w:rPr>
+          <w:rFonts w:cs="Arial"/>
+          <w:b/>
+          <w:bCs/>
+          <w:iCs/>
+          <w:sz w:val="26"/>
+          <w:szCs w:val="28"/>
+        </w:rPr>
+      </w:pPr>
+      <w:bookmarkStart w:id="9" w:name="_Toc139984721"/>
+      <w:bookmarkStart w:id="10" w:name="_Toc140660439"/>
+      <w:r>
+        <w:br w:type="page"/>
+      </w:r>
+    </w:p>
     <w:p>
       <w:pPr>
         <w:pStyle w:val="Heading2"/>
       </w:pPr>
-      <w:bookmarkStart w:id="9" w:name="_Toc139984721"/>
-      <w:bookmarkStart w:id="10" w:name="_Toc140494999"/>
-      <w:r>
+      <w:r>
+        <w:lastRenderedPageBreak/>
         <w:t>Romance Scams</w:t>
       </w:r>
       <w:bookmarkEnd w:id="9"/>
@@ -2535,7 +2612,13 @@
           <w:i w:val="0"/>
           <w:iCs w:val="0"/>
         </w:rPr>
-        <w:t>Romance scams, like advance fee frauds, are a personal scam. They focus on individual communication. However, unlike advance fee frauds, romance scams are long term scams where the scammer builds up a close relationship with the victim, potentially performing multiple scams over the course of the relationship.</w:t>
+        <w:t>“</w:t>
+      </w:r>
+      <w:r>
+        <w:t>Romance scams involve people being duped into sending money to criminals who go to great lengths to gain their trust and convince them that they are in a genuine relationship. They use language to manipulate, persuade and exploit so that requests for money do not raise alarm bells. These requests might be highly emotive, such as criminals claiming they need money for emergency medical care, or to pay for transport costs to visit the victim if they are overseas. Scammers will often build a relationship with their victims over time.</w:t>
+      </w:r>
+      <w:r>
+        <w:t>” (Action Fraud, no date)</w:t>
       </w:r>
     </w:p>
     <w:p>
@@ -2549,35 +2632,122 @@
     </w:p>
     <w:p>
       <w:r>
-        <w:t xml:space="preserve">According to Whitty (2013), romance scams </w:t>
-      </w:r>
-      <w:r>
-        <w:t>are</w:t>
-      </w:r>
-      <w:r>
-        <w:t xml:space="preserve"> a multi-staged model. Firstly, the scammer creates a fake profile on a dating website, using images of attractive individuals. They then proceed to target individuals who they believe to be vulnerable. </w:t>
-      </w:r>
-    </w:p>
-    <w:p>
-      <w:r>
-        <w:t xml:space="preserve">If the individual replies, the scammer grows the relationship with the victim, moving the conversation from the dating site into emails and instant messaging to avoid detection from the site. When the scammer feels that the relationship has progressed far enough, they test the waters by asking the victim to send a small amount of money. </w:t>
-      </w:r>
-    </w:p>
-    <w:p>
+        <w:t>Romance scams consist of multiple stages</w:t>
+      </w:r>
+      <w:r>
+        <w:t xml:space="preserve">. Firstly, the scammer creates a fake profile on a dating website, </w:t>
+      </w:r>
+      <w:r>
+        <w:t xml:space="preserve">often </w:t>
+      </w:r>
+      <w:r>
+        <w:t xml:space="preserve">using images of attractive individuals. They then proceed to target individuals who they believe to be vulnerable. </w:t>
+      </w:r>
+    </w:p>
+    <w:p>
+      <w:r>
+        <w:t>If the individual replies, the scammer grows the relationship with the victim, moving the conversation from the dating site into emails and instant messaging</w:t>
+      </w:r>
+      <w:r>
+        <w:t>.</w:t>
+      </w:r>
+      <w:r>
+        <w:t xml:space="preserve"> </w:t>
+      </w:r>
+      <w:r>
+        <w:t>This prevents the dating site from identifying the scammer and alerting the victim</w:t>
+      </w:r>
+      <w:r>
+        <w:t xml:space="preserve">. When the scammer feels that the relationship has progressed far enough, they test the waters by asking the victim to send a small amount of money. </w:t>
+      </w:r>
+    </w:p>
+    <w:p>
+      <w:r>
+        <w:t>Once the victim is shown to be willing to send money to the scammer, the scammer proceeds to raise the amount asked for. The most common method is through a crisis</w:t>
+      </w:r>
+      <w:r>
+        <w:t xml:space="preserve"> where</w:t>
+      </w:r>
+      <w:r>
+        <w:t xml:space="preserve"> the victim is given a time limit in which to comply. These scenarios range from a medical problem to luggage being held up when trying to visit the victim, to helping rebuy items after a robbery as the items are not available in the scammer's country. </w:t>
+      </w:r>
+    </w:p>
+    <w:p>
+      <w:r>
+        <w:t>If the victim complied with this crisis, new crises would be invented to further scam the victim out of more money. Eventually, the victim either runs out of money or is aware that they have been scammed.</w:t>
+      </w:r>
+      <w:r>
+        <w:t xml:space="preserve"> </w:t>
+      </w:r>
+      <w:r>
+        <w:t>(</w:t>
+      </w:r>
+      <w:r>
+        <w:t>Whitty</w:t>
+      </w:r>
+      <w:r>
+        <w:t>,</w:t>
+      </w:r>
+      <w:r>
+        <w:t xml:space="preserve"> 2013</w:t>
+      </w:r>
+      <w:r>
+        <w:t>)</w:t>
+      </w:r>
+      <w:r>
+        <w:t xml:space="preserve"> </w:t>
+      </w:r>
+    </w:p>
+    <w:p/>
+    <w:p>
+      <w:r>
+        <w:t>Victims are typically middle aged (35-54 years), which could be because they have more disposable income to treat their partners or that they frequent dating sites more than younger or older age groups.</w:t>
+      </w:r>
+      <w:r>
+        <w:t xml:space="preserve"> Common traits that victims shared were impulsivity and lack of self-control. This </w:t>
+      </w:r>
+      <w:r>
+        <w:t>explains why victims send money for urgent crisis. Other traits include sensation seeking and addiction, which suggests that victims more easily believe the tales of the scammer and carry on trusting the scammer after it's discovered to be a scam.</w:t>
+      </w:r>
+      <w:r>
+        <w:t xml:space="preserve"> (</w:t>
+      </w:r>
+      <w:r>
+        <w:t>Whitty</w:t>
+      </w:r>
+      <w:r>
+        <w:t>,</w:t>
+      </w:r>
+      <w:r>
+        <w:t xml:space="preserve"> 2018</w:t>
+      </w:r>
+      <w:r>
+        <w:t>)</w:t>
+      </w:r>
+    </w:p>
+    <w:p/>
+    <w:p>
+      <w:r>
+        <w:t xml:space="preserve">Whilst romance scam victims can lose significant amount of money, the financial damage can be less painful than the emotional distress. After realising </w:t>
+      </w:r>
+      <w:r>
+        <w:t>that their lover is fictional and created by a scammer</w:t>
+      </w:r>
+      <w:r>
+        <w:t>, some victims</w:t>
+      </w:r>
+      <w:r>
+        <w:t xml:space="preserve"> felt like the death of someone close. F</w:t>
+      </w:r>
+      <w:r>
+        <w:t>urthermore</w:t>
+      </w:r>
+      <w:r>
+        <w:t xml:space="preserve">, the loss of the relationship was more upsetting than the loss of money. As a result of this, victims would feel unmotivated to report the crime to law enforcement, and in some cases, fall for a second wave of scamming, </w:t>
+      </w:r>
       <w:r>
         <w:lastRenderedPageBreak/>
-        <w:t xml:space="preserve">Once the victim is shown to be willing to send money to the scammer, the scammer proceeds to raise the amount asked for. The most common method is through a crisis. Here, the victim is given a time limit in which to comply. These scenarios range from a medical problem to luggage being held up when trying to visit the victim, to helping rebuy items after a robbery as the items are not available in the scammer's country. </w:t>
-      </w:r>
-    </w:p>
-    <w:p>
-      <w:r>
-        <w:t xml:space="preserve">If the victim complied with this crisis, new crises would be invented to further scam the victim out of more money. Eventually, the victim either runs out of money or is aware that they have been scammed. </w:t>
-      </w:r>
-    </w:p>
-    <w:p/>
-    <w:p>
-      <w:r>
-        <w:t>Romance scam victims suffer on two fronts. Firstly, they can lose significant amounts of money but secondly, they suffer emotional distress. Realising that their lover is fictional and created by a scammer felt like the death of someone close to them. For some victims, the loss of the relationship was more upsetting than the loss of money. As a result of this, victims would feel unmotivated to report the crime to law enforcement, and in some cases, fall for a second wave of scamming, believing that the scammer did grow feelings for the victim. (Buchanan and Whitty, 2014)</w:t>
+        <w:t>believing that the scammer did grow feelings for the victim. (Buchanan and Whitty, 2014)</w:t>
       </w:r>
     </w:p>
     <w:p/>
@@ -2728,7 +2898,7 @@
       <w:pPr>
         <w:pStyle w:val="Heading2"/>
       </w:pPr>
-      <w:bookmarkStart w:id="13" w:name="_Toc140495000"/>
+      <w:bookmarkStart w:id="13" w:name="_Toc140660440"/>
       <w:r>
         <w:lastRenderedPageBreak/>
         <w:t>Education</w:t>
@@ -3101,7 +3271,7 @@
       <w:pPr>
         <w:pStyle w:val="Heading2"/>
       </w:pPr>
-      <w:bookmarkStart w:id="17" w:name="_Toc140495001"/>
+      <w:bookmarkStart w:id="17" w:name="_Toc140660441"/>
       <w:r>
         <w:lastRenderedPageBreak/>
         <w:t>Serious Games</w:t>
@@ -3427,13 +3597,13 @@
         <w:t xml:space="preserve"> later. This shows that serious games can also be used to raise confidence in a topic alongside teaching about a topic.</w:t>
       </w:r>
       <w:bookmarkStart w:id="18" w:name="_Toc139984724"/>
-      <w:bookmarkStart w:id="19" w:name="_Toc140495002"/>
     </w:p>
     <w:p/>
     <w:p>
       <w:pPr>
         <w:pStyle w:val="Heading2"/>
       </w:pPr>
+      <w:bookmarkStart w:id="19" w:name="_Toc140660442"/>
       <w:r>
         <w:t>VR For Education</w:t>
       </w:r>
@@ -3670,32 +3840,50 @@
           <w:i w:val="0"/>
           <w:iCs w:val="0"/>
         </w:rPr>
-        <w:t xml:space="preserve"> for easy VR integration. This combination was praised for it’s ease of use and speed in setting up the VR environment. </w:t>
-      </w:r>
+        <w:t xml:space="preserve"> for easy VR integration. This combination was praised for </w:t>
+      </w:r>
+      <w:proofErr w:type="spellStart"/>
       <w:r>
         <w:rPr>
           <w:rStyle w:val="Emphasis"/>
           <w:i w:val="0"/>
           <w:iCs w:val="0"/>
         </w:rPr>
-        <w:t xml:space="preserve">This bodes well for the project in this report, as Unity with </w:t>
-      </w:r>
-      <w:proofErr w:type="spellStart"/>
+        <w:t>it’s</w:t>
+      </w:r>
+      <w:proofErr w:type="spellEnd"/>
       <w:r>
         <w:rPr>
           <w:rStyle w:val="Emphasis"/>
           <w:i w:val="0"/>
           <w:iCs w:val="0"/>
         </w:rPr>
-        <w:t>SteamVR</w:t>
-      </w:r>
-      <w:proofErr w:type="spellEnd"/>
+        <w:t xml:space="preserve"> ease of use and speed in setting up the VR environment. </w:t>
+      </w:r>
       <w:r>
         <w:rPr>
           <w:rStyle w:val="Emphasis"/>
           <w:i w:val="0"/>
           <w:iCs w:val="0"/>
         </w:rPr>
+        <w:t xml:space="preserve">This bodes well for the project in this report, as Unity with </w:t>
+      </w:r>
+      <w:proofErr w:type="spellStart"/>
+      <w:r>
+        <w:rPr>
+          <w:rStyle w:val="Emphasis"/>
+          <w:i w:val="0"/>
+          <w:iCs w:val="0"/>
+        </w:rPr>
+        <w:t>SteamVR</w:t>
+      </w:r>
+      <w:proofErr w:type="spellEnd"/>
+      <w:r>
+        <w:rPr>
+          <w:rStyle w:val="Emphasis"/>
+          <w:i w:val="0"/>
+          <w:iCs w:val="0"/>
+        </w:rPr>
         <w:t xml:space="preserve"> will also be used.</w:t>
       </w:r>
     </w:p>
@@ -3714,7 +3902,7 @@
       <w:pPr>
         <w:pStyle w:val="Heading1"/>
       </w:pPr>
-      <w:bookmarkStart w:id="20" w:name="_Toc140495004"/>
+      <w:bookmarkStart w:id="20" w:name="_Toc140660443"/>
       <w:r>
         <w:lastRenderedPageBreak/>
         <w:t>Chapter 3</w:t>
@@ -3759,10 +3947,7 @@
         <w:t xml:space="preserve"> </w:t>
       </w:r>
       <w:r>
-        <w:t xml:space="preserve">The game will be created using </w:t>
-      </w:r>
-      <w:r>
-        <w:t xml:space="preserve">Unity and </w:t>
+        <w:t xml:space="preserve">The game will be created using Unity and </w:t>
       </w:r>
       <w:proofErr w:type="spellStart"/>
       <w:r>
@@ -3770,10 +3955,7 @@
       </w:r>
       <w:proofErr w:type="spellEnd"/>
       <w:r>
-        <w:t xml:space="preserve">, as they allow </w:t>
-      </w:r>
-      <w:r>
-        <w:t>for the game to be widely available, from home use to exhibition booths at public events.</w:t>
+        <w:t>, as they allow for the game to be widely available, from home use to exhibition booths at public events.</w:t>
       </w:r>
     </w:p>
     <w:p/>
@@ -3781,9 +3963,11 @@
       <w:pPr>
         <w:pStyle w:val="Heading2"/>
       </w:pPr>
+      <w:bookmarkStart w:id="21" w:name="_Toc140660444"/>
       <w:r>
         <w:t>Platform</w:t>
       </w:r>
+      <w:bookmarkEnd w:id="21"/>
     </w:p>
     <w:p>
       <w:pPr>
@@ -3905,18 +4089,18 @@
       <w:pPr>
         <w:pStyle w:val="Heading2"/>
       </w:pPr>
-      <w:bookmarkStart w:id="21" w:name="_Toc140495005"/>
+      <w:bookmarkStart w:id="22" w:name="_Toc140660445"/>
       <w:r>
         <w:t>Design</w:t>
       </w:r>
-      <w:bookmarkEnd w:id="21"/>
+      <w:bookmarkEnd w:id="22"/>
     </w:p>
     <w:p/>
     <w:p>
       <w:pPr>
         <w:pStyle w:val="Heading2"/>
       </w:pPr>
-      <w:bookmarkStart w:id="22" w:name="_Toc140495006"/>
+      <w:bookmarkStart w:id="23" w:name="_Toc140660446"/>
       <w:r>
         <w:t xml:space="preserve">Player and </w:t>
       </w:r>
@@ -3924,7 +4108,7 @@
       <w:r>
         <w:t>SteamVR</w:t>
       </w:r>
-      <w:bookmarkEnd w:id="22"/>
+      <w:bookmarkEnd w:id="23"/>
       <w:proofErr w:type="spellEnd"/>
     </w:p>
     <w:p/>
@@ -3932,33 +4116,33 @@
       <w:pPr>
         <w:pStyle w:val="Heading2"/>
       </w:pPr>
-      <w:bookmarkStart w:id="23" w:name="_Toc140495007"/>
+      <w:bookmarkStart w:id="24" w:name="_Toc140660447"/>
       <w:r>
         <w:t>Mechanics and World</w:t>
       </w:r>
-      <w:bookmarkEnd w:id="23"/>
+      <w:bookmarkEnd w:id="24"/>
     </w:p>
     <w:p/>
     <w:p>
       <w:pPr>
         <w:pStyle w:val="Heading2"/>
       </w:pPr>
-      <w:bookmarkStart w:id="24" w:name="_Toc140495008"/>
+      <w:bookmarkStart w:id="25" w:name="_Toc140660448"/>
       <w:r>
         <w:t>Plot</w:t>
       </w:r>
-      <w:bookmarkEnd w:id="24"/>
+      <w:bookmarkEnd w:id="25"/>
     </w:p>
     <w:p/>
     <w:p>
       <w:pPr>
         <w:pStyle w:val="Heading2"/>
       </w:pPr>
-      <w:bookmarkStart w:id="25" w:name="_Toc140495009"/>
+      <w:bookmarkStart w:id="26" w:name="_Toc140660449"/>
       <w:r>
         <w:t>Integrating the Plot</w:t>
       </w:r>
-      <w:bookmarkEnd w:id="25"/>
+      <w:bookmarkEnd w:id="26"/>
     </w:p>
     <w:p/>
     <w:p/>
@@ -3971,7 +4155,7 @@
       <w:pPr>
         <w:pStyle w:val="Heading1"/>
       </w:pPr>
-      <w:bookmarkStart w:id="26" w:name="_Toc140495010"/>
+      <w:bookmarkStart w:id="27" w:name="_Toc140660450"/>
       <w:r>
         <w:lastRenderedPageBreak/>
         <w:t>Chapter 4</w:t>
@@ -3979,7 +4163,7 @@
       <w:r>
         <w:t xml:space="preserve"> Results</w:t>
       </w:r>
-      <w:bookmarkEnd w:id="26"/>
+      <w:bookmarkEnd w:id="27"/>
     </w:p>
     <w:p>
       <w:r>
@@ -3990,7 +4174,7 @@
       <w:pPr>
         <w:pStyle w:val="Heading1"/>
       </w:pPr>
-      <w:bookmarkStart w:id="27" w:name="_Toc140495011"/>
+      <w:bookmarkStart w:id="28" w:name="_Toc140660451"/>
       <w:r>
         <w:lastRenderedPageBreak/>
         <w:t>Chapter 5</w:t>
@@ -3998,7 +4182,7 @@
       <w:r>
         <w:t xml:space="preserve"> Discussion</w:t>
       </w:r>
-      <w:bookmarkEnd w:id="27"/>
+      <w:bookmarkEnd w:id="28"/>
     </w:p>
     <w:p>
       <w:r>
@@ -4023,7 +4207,7 @@
       <w:pPr>
         <w:pStyle w:val="Heading1"/>
       </w:pPr>
-      <w:bookmarkStart w:id="28" w:name="_Toc140495012"/>
+      <w:bookmarkStart w:id="29" w:name="_Toc140660452"/>
       <w:r>
         <w:lastRenderedPageBreak/>
         <w:t>Chapter 6</w:t>
@@ -4037,7 +4221,7 @@
       <w:r>
         <w:t>uture Work</w:t>
       </w:r>
-      <w:bookmarkEnd w:id="28"/>
+      <w:bookmarkEnd w:id="29"/>
       <w:r>
         <w:br w:type="page"/>
       </w:r>
@@ -4046,12 +4230,12 @@
       <w:pPr>
         <w:pStyle w:val="Heading1"/>
       </w:pPr>
-      <w:bookmarkStart w:id="29" w:name="_Toc140495013"/>
+      <w:bookmarkStart w:id="30" w:name="_Toc140660453"/>
       <w:r>
         <w:lastRenderedPageBreak/>
         <w:t>List of References</w:t>
       </w:r>
-      <w:bookmarkEnd w:id="29"/>
+      <w:bookmarkEnd w:id="30"/>
     </w:p>
     <w:p>
       <w:hyperlink r:id="rId19" w:history="1">
@@ -4062,7 +4246,7 @@
           <w:t>https://www.onlinedatingassociation.org.uk/</w:t>
         </w:r>
       </w:hyperlink>
-      <w:bookmarkStart w:id="30" w:name="_Toc447628191"/>
+      <w:bookmarkStart w:id="31" w:name="_Toc447628191"/>
     </w:p>
     <w:p>
       <w:hyperlink r:id="rId20" w:history="1">
@@ -4167,12 +4351,12 @@
       <w:pPr>
         <w:pStyle w:val="Heading1"/>
       </w:pPr>
-      <w:bookmarkStart w:id="31" w:name="_Toc140495014"/>
+      <w:bookmarkStart w:id="32" w:name="_Toc140660454"/>
       <w:r>
         <w:lastRenderedPageBreak/>
         <w:t>Bibliography</w:t>
       </w:r>
-      <w:bookmarkEnd w:id="31"/>
+      <w:bookmarkEnd w:id="32"/>
     </w:p>
     <w:p>
       <w:r>
@@ -4184,7 +4368,7 @@
       </w:r>
       <w:proofErr w:type="gramEnd"/>
     </w:p>
-    <w:bookmarkEnd w:id="30"/>
+    <w:bookmarkEnd w:id="31"/>
     <w:p/>
     <w:p>
       <w:pPr>
@@ -4198,12 +4382,12 @@
       <w:pPr>
         <w:pStyle w:val="Heading1"/>
       </w:pPr>
-      <w:bookmarkStart w:id="32" w:name="_Toc140495015"/>
+      <w:bookmarkStart w:id="33" w:name="_Toc140660455"/>
       <w:r>
         <w:lastRenderedPageBreak/>
         <w:t>Appendices</w:t>
       </w:r>
-      <w:bookmarkEnd w:id="32"/>
+      <w:bookmarkEnd w:id="33"/>
       <w:r>
         <w:t xml:space="preserve"> </w:t>
       </w:r>

</xml_diff>